<commit_message>
Add new description in datasheet
</commit_message>
<xml_diff>
--- a/Projekt zaliczeniowy.docx
+++ b/Projekt zaliczeniowy.docx
@@ -50,23 +50,7 @@
           <w:sz w:val="28"/>
           <w:szCs w:val="28"/>
         </w:rPr>
-        <w:t xml:space="preserve">Implementacja komputerowych </w:t>
-      </w:r>
-      <w:proofErr w:type="spellStart"/>
-      <w:r>
-        <w:rPr>
-          <w:sz w:val="28"/>
-          <w:szCs w:val="28"/>
-        </w:rPr>
-        <w:t>architektur</w:t>
-      </w:r>
-      <w:proofErr w:type="spellEnd"/>
-      <w:r>
-        <w:rPr>
-          <w:sz w:val="28"/>
-          <w:szCs w:val="28"/>
-        </w:rPr>
-        <w:t xml:space="preserve"> sprzętowych</w:t>
+        <w:t>Implementacja komputerowych architektur sprzętowych</w:t>
       </w:r>
     </w:p>
     <w:p>
@@ -103,33 +87,7 @@
           <w:szCs w:val="48"/>
           <w:u w:val="single"/>
         </w:rPr>
-        <w:t xml:space="preserve">Symulacja sortowni w programie </w:t>
-      </w:r>
-      <w:proofErr w:type="spellStart"/>
-      <w:r>
-        <w:rPr>
-          <w:b/>
-          <w:bCs/>
-          <w:i/>
-          <w:iCs/>
-          <w:sz w:val="48"/>
-          <w:szCs w:val="48"/>
-          <w:u w:val="single"/>
-        </w:rPr>
-        <w:t>Factory</w:t>
-      </w:r>
-      <w:proofErr w:type="spellEnd"/>
-      <w:r>
-        <w:rPr>
-          <w:b/>
-          <w:bCs/>
-          <w:i/>
-          <w:iCs/>
-          <w:sz w:val="48"/>
-          <w:szCs w:val="48"/>
-          <w:u w:val="single"/>
-        </w:rPr>
-        <w:t xml:space="preserve"> IO</w:t>
+        <w:t>Symulacja sortowni w programie Factory IO</w:t>
       </w:r>
     </w:p>
     <w:p/>
@@ -257,41 +215,23 @@
           <w:szCs w:val="20"/>
         </w:rPr>
       </w:pPr>
-      <w:proofErr w:type="spellStart"/>
       <w:r>
         <w:rPr>
           <w:sz w:val="20"/>
           <w:szCs w:val="20"/>
         </w:rPr>
-        <w:t>AiR</w:t>
-      </w:r>
-      <w:proofErr w:type="spellEnd"/>
-      <w:r>
-        <w:rPr>
-          <w:sz w:val="20"/>
-          <w:szCs w:val="20"/>
-        </w:rPr>
-        <w:t xml:space="preserve"> </w:t>
-      </w:r>
-      <w:proofErr w:type="spellStart"/>
-      <w:r>
-        <w:rPr>
-          <w:sz w:val="20"/>
-          <w:szCs w:val="20"/>
-        </w:rPr>
-        <w:t>WARiE</w:t>
-      </w:r>
-      <w:proofErr w:type="spellEnd"/>
-      <w:r>
-        <w:rPr>
-          <w:sz w:val="20"/>
-          <w:szCs w:val="20"/>
-        </w:rPr>
-        <w:t xml:space="preserve"> A3 2020 </w:t>
+        <w:t xml:space="preserve">AiR WARiE A3 2020 </w:t>
       </w:r>
     </w:p>
     <w:sdt>
       <w:sdtPr>
+        <w:rPr>
+          <w:rFonts w:asciiTheme="minorHAnsi" w:eastAsiaTheme="minorHAnsi" w:hAnsiTheme="minorHAnsi" w:cstheme="minorBidi"/>
+          <w:color w:val="auto"/>
+          <w:sz w:val="22"/>
+          <w:szCs w:val="22"/>
+          <w:lang w:eastAsia="en-US"/>
+        </w:rPr>
         <w:id w:val="-58097145"/>
         <w:docPartObj>
           <w:docPartGallery w:val="Table of Contents"/>
@@ -300,13 +240,8 @@
       </w:sdtPr>
       <w:sdtEndPr>
         <w:rPr>
-          <w:rFonts w:asciiTheme="minorHAnsi" w:eastAsiaTheme="minorHAnsi" w:hAnsiTheme="minorHAnsi" w:cstheme="minorBidi"/>
           <w:b/>
           <w:bCs/>
-          <w:color w:val="auto"/>
-          <w:sz w:val="22"/>
-          <w:szCs w:val="22"/>
-          <w:lang w:eastAsia="en-US"/>
         </w:rPr>
       </w:sdtEndPr>
       <w:sdtContent>
@@ -948,15 +883,7 @@
         <w:jc w:val="both"/>
       </w:pPr>
       <w:r>
-        <w:t xml:space="preserve">Projekt bazuję na ścisłej współpracy programu </w:t>
-      </w:r>
-      <w:proofErr w:type="spellStart"/>
-      <w:r>
-        <w:t>Factory</w:t>
-      </w:r>
-      <w:proofErr w:type="spellEnd"/>
-      <w:r>
-        <w:t xml:space="preserve"> IO oraz TIA Portal v13 z Symulatorem. W </w:t>
+        <w:t xml:space="preserve">Projekt bazuję na ścisłej współpracy programu Factory IO oraz TIA Portal v13 z Symulatorem. W </w:t>
       </w:r>
       <w:r>
         <w:t>aplikacji</w:t>
@@ -965,15 +892,7 @@
         <w:t xml:space="preserve"> TIA Portal </w:t>
       </w:r>
       <w:r>
-        <w:t xml:space="preserve">stworzyliśmy program drabinkowy, natomiast </w:t>
-      </w:r>
-      <w:proofErr w:type="spellStart"/>
-      <w:r>
-        <w:t>Factory</w:t>
-      </w:r>
-      <w:proofErr w:type="spellEnd"/>
-      <w:r>
-        <w:t xml:space="preserve"> IO ułożyliśmy imitację sortowni, która ma za zadanie:</w:t>
+        <w:t>stworzyliśmy program drabinkowy, natomiast Factory IO ułożyliśmy imitację sortowni, która ma za zadanie:</w:t>
       </w:r>
     </w:p>
     <w:p>
@@ -1135,15 +1054,7 @@
         <w:jc w:val="both"/>
       </w:pPr>
       <w:r>
-        <w:t>Sortera dla lekkich przedmiotów</w:t>
-      </w:r>
-      <w:proofErr w:type="gramStart"/>
-      <w:r>
-        <w:t>…….</w:t>
-      </w:r>
-      <w:proofErr w:type="gramEnd"/>
-      <w:r>
-        <w:t>.</w:t>
+        <w:t>Sortera dla lekkich przedmiotów……..</w:t>
       </w:r>
     </w:p>
     <w:p>
@@ -1198,10 +1109,7 @@
         <w:jc w:val="both"/>
       </w:pPr>
       <w:r>
-        <w:t>Czujnika wizji, którego wyjściem są liczby odpowiadające kolorowi materiału znajdującego się bezpośrednio pod nim</w:t>
-      </w:r>
-      <w:r>
-        <w:t>.</w:t>
+        <w:t>Czujnika wizji, którego wyjściem są liczby odpowiadające kolorowi materiału znajdującego się bezpośrednio pod nim.</w:t>
       </w:r>
     </w:p>
     <w:p>
@@ -1296,15 +1204,7 @@
     </w:p>
     <w:p>
       <w:r>
-        <w:t xml:space="preserve">Pomijając elementy konieczne do prawidłowego działania TIA portal z </w:t>
-      </w:r>
-      <w:proofErr w:type="spellStart"/>
-      <w:r>
-        <w:t>Factory</w:t>
-      </w:r>
-      <w:proofErr w:type="spellEnd"/>
-      <w:r>
-        <w:t xml:space="preserve"> IO, które znajdują się w bloku FC</w:t>
+        <w:t>Pomijając elementy konieczne do prawidłowego działania TIA portal z Factory IO, które znajdują się w bloku FC</w:t>
       </w:r>
       <w:r>
         <w:t>9000</w:t>
@@ -1325,23 +1225,10 @@
         </w:numPr>
       </w:pPr>
       <w:r>
-        <w:t xml:space="preserve">Ustawień wstępnych: Start, Stop, </w:t>
-      </w:r>
-      <w:proofErr w:type="spellStart"/>
-      <w:r>
-        <w:t>Emergency</w:t>
-      </w:r>
-      <w:proofErr w:type="spellEnd"/>
-      <w:r>
-        <w:t xml:space="preserve">. Każdy z tych statusów są konieczne do działania linii produkcyjnej. W </w:t>
-      </w:r>
-      <w:proofErr w:type="spellStart"/>
-      <w:r>
-        <w:t>Emergency</w:t>
-      </w:r>
-      <w:proofErr w:type="spellEnd"/>
-      <w:r>
-        <w:t xml:space="preserve"> znajdują się wszystkie błędy jakie mogą się pojawić, między innymi nasz zasymulowany błąd produktu jako pokrywka niebieska.</w:t>
+        <w:t>Ustawień wstępnych: Start, Stop, Emergency</w:t>
+      </w:r>
+      <w:r>
+        <w:t>. Każdy z tych statusów są konieczne do działania linii produkcyjnej. W Emergency znajdują się wszystkie błędy jakie mogą się pojawić, między innymi nasz zasymulowany błąd produktu jako pokrywka niebieska.</w:t>
       </w:r>
     </w:p>
     <w:p>
@@ -1380,19 +1267,2270 @@
         <w:t>Z obsługi symulowanego błędu.</w:t>
       </w:r>
     </w:p>
+    <w:p>
+      <w:r>
+        <w:t>(Tutaj dodaj swoją część)</w:t>
+      </w:r>
+    </w:p>
+    <w:p/>
+    <w:p>
+      <w:r>
+        <w:t xml:space="preserve">Podczas wykonywania sortowni kolorowych </w:t>
+      </w:r>
+      <w:r>
+        <w:t xml:space="preserve">przedmiotów za pomocą </w:t>
+      </w:r>
+      <w:r>
+        <w:t>tablic</w:t>
+      </w:r>
+      <w:r>
+        <w:t>y</w:t>
+      </w:r>
+      <w:r>
+        <w:t xml:space="preserve"> karnaugh</w:t>
+      </w:r>
+      <w:r>
+        <w:t>o został zdefiniowany warunek działania taśm transportowych.</w:t>
+      </w:r>
+    </w:p>
+    <w:tbl>
+      <w:tblPr>
+        <w:tblW w:w="7500" w:type="dxa"/>
+        <w:jc w:val="center"/>
+        <w:tblCellMar>
+          <w:left w:w="70" w:type="dxa"/>
+          <w:right w:w="70" w:type="dxa"/>
+        </w:tblCellMar>
+        <w:tblLook w:val="04A0" w:firstRow="1" w:lastRow="0" w:firstColumn="1" w:lastColumn="0" w:noHBand="0" w:noVBand="1"/>
+      </w:tblPr>
+      <w:tblGrid>
+        <w:gridCol w:w="362"/>
+        <w:gridCol w:w="2500"/>
+        <w:gridCol w:w="2200"/>
+        <w:gridCol w:w="1500"/>
+        <w:gridCol w:w="960"/>
+      </w:tblGrid>
+      <w:tr>
+        <w:trPr>
+          <w:trHeight w:val="300"/>
+          <w:jc w:val="center"/>
+        </w:trPr>
+        <w:tc>
+          <w:tcPr>
+            <w:tcW w:w="340" w:type="dxa"/>
+            <w:tcBorders>
+              <w:top w:val="single" w:sz="4" w:space="0" w:color="auto"/>
+              <w:left w:val="single" w:sz="4" w:space="0" w:color="auto"/>
+              <w:bottom w:val="single" w:sz="4" w:space="0" w:color="auto"/>
+              <w:right w:val="single" w:sz="4" w:space="0" w:color="auto"/>
+            </w:tcBorders>
+            <w:shd w:val="clear" w:color="auto" w:fill="auto"/>
+            <w:noWrap/>
+            <w:vAlign w:val="bottom"/>
+            <w:hideMark/>
+          </w:tcPr>
+          <w:p>
+            <w:pPr>
+              <w:spacing w:after="0" w:line="240" w:lineRule="auto"/>
+              <w:rPr>
+                <w:rFonts w:ascii="Calibri" w:eastAsia="Times New Roman" w:hAnsi="Calibri" w:cs="Calibri"/>
+                <w:color w:val="000000"/>
+                <w:lang w:eastAsia="pl-PL"/>
+              </w:rPr>
+            </w:pPr>
+            <w:r>
+              <w:rPr>
+                <w:rFonts w:ascii="Calibri" w:eastAsia="Times New Roman" w:hAnsi="Calibri" w:cs="Calibri"/>
+                <w:color w:val="000000"/>
+                <w:lang w:eastAsia="pl-PL"/>
+              </w:rPr>
+              <w:t>lp.</w:t>
+            </w:r>
+          </w:p>
+        </w:tc>
+        <w:tc>
+          <w:tcPr>
+            <w:tcW w:w="2500" w:type="dxa"/>
+            <w:tcBorders>
+              <w:top w:val="single" w:sz="4" w:space="0" w:color="auto"/>
+              <w:left w:val="nil"/>
+              <w:bottom w:val="single" w:sz="4" w:space="0" w:color="auto"/>
+              <w:right w:val="single" w:sz="4" w:space="0" w:color="auto"/>
+            </w:tcBorders>
+            <w:shd w:val="clear" w:color="auto" w:fill="auto"/>
+            <w:noWrap/>
+            <w:vAlign w:val="bottom"/>
+            <w:hideMark/>
+          </w:tcPr>
+          <w:p>
+            <w:pPr>
+              <w:spacing w:after="0" w:line="240" w:lineRule="auto"/>
+              <w:rPr>
+                <w:rFonts w:ascii="Calibri" w:eastAsia="Times New Roman" w:hAnsi="Calibri" w:cs="Calibri"/>
+                <w:color w:val="000000"/>
+                <w:lang w:eastAsia="pl-PL"/>
+              </w:rPr>
+            </w:pPr>
+            <w:r>
+              <w:rPr>
+                <w:rFonts w:ascii="Calibri" w:eastAsia="Times New Roman" w:hAnsi="Calibri" w:cs="Calibri"/>
+                <w:color w:val="000000"/>
+                <w:lang w:eastAsia="pl-PL"/>
+              </w:rPr>
+              <w:t>Czujka na początku tasmy</w:t>
+            </w:r>
+          </w:p>
+        </w:tc>
+        <w:tc>
+          <w:tcPr>
+            <w:tcW w:w="2200" w:type="dxa"/>
+            <w:tcBorders>
+              <w:top w:val="single" w:sz="4" w:space="0" w:color="auto"/>
+              <w:left w:val="nil"/>
+              <w:bottom w:val="single" w:sz="4" w:space="0" w:color="auto"/>
+              <w:right w:val="nil"/>
+            </w:tcBorders>
+            <w:shd w:val="clear" w:color="auto" w:fill="auto"/>
+            <w:noWrap/>
+            <w:vAlign w:val="bottom"/>
+            <w:hideMark/>
+          </w:tcPr>
+          <w:p>
+            <w:pPr>
+              <w:spacing w:after="0" w:line="240" w:lineRule="auto"/>
+              <w:rPr>
+                <w:rFonts w:ascii="Calibri" w:eastAsia="Times New Roman" w:hAnsi="Calibri" w:cs="Calibri"/>
+                <w:color w:val="000000"/>
+                <w:lang w:eastAsia="pl-PL"/>
+              </w:rPr>
+            </w:pPr>
+            <w:r>
+              <w:rPr>
+                <w:rFonts w:ascii="Calibri" w:eastAsia="Times New Roman" w:hAnsi="Calibri" w:cs="Calibri"/>
+                <w:color w:val="000000"/>
+                <w:lang w:eastAsia="pl-PL"/>
+              </w:rPr>
+              <w:t>Czujka na końcu taśmy</w:t>
+            </w:r>
+          </w:p>
+        </w:tc>
+        <w:tc>
+          <w:tcPr>
+            <w:tcW w:w="1500" w:type="dxa"/>
+            <w:tcBorders>
+              <w:top w:val="single" w:sz="4" w:space="0" w:color="auto"/>
+              <w:left w:val="single" w:sz="4" w:space="0" w:color="auto"/>
+              <w:bottom w:val="single" w:sz="4" w:space="0" w:color="auto"/>
+              <w:right w:val="double" w:sz="6" w:space="0" w:color="auto"/>
+            </w:tcBorders>
+            <w:shd w:val="clear" w:color="auto" w:fill="auto"/>
+            <w:noWrap/>
+            <w:vAlign w:val="bottom"/>
+            <w:hideMark/>
+          </w:tcPr>
+          <w:p>
+            <w:pPr>
+              <w:spacing w:after="0" w:line="240" w:lineRule="auto"/>
+              <w:rPr>
+                <w:rFonts w:ascii="Calibri" w:eastAsia="Times New Roman" w:hAnsi="Calibri" w:cs="Calibri"/>
+                <w:color w:val="000000"/>
+                <w:lang w:eastAsia="pl-PL"/>
+              </w:rPr>
+            </w:pPr>
+            <w:r>
+              <w:rPr>
+                <w:rFonts w:ascii="Calibri" w:eastAsia="Times New Roman" w:hAnsi="Calibri" w:cs="Calibri"/>
+                <w:color w:val="000000"/>
+                <w:lang w:eastAsia="pl-PL"/>
+              </w:rPr>
+              <w:t>Bufor sortowni</w:t>
+            </w:r>
+          </w:p>
+        </w:tc>
+        <w:tc>
+          <w:tcPr>
+            <w:tcW w:w="960" w:type="dxa"/>
+            <w:tcBorders>
+              <w:top w:val="single" w:sz="4" w:space="0" w:color="auto"/>
+              <w:left w:val="nil"/>
+              <w:bottom w:val="single" w:sz="4" w:space="0" w:color="auto"/>
+              <w:right w:val="single" w:sz="4" w:space="0" w:color="auto"/>
+            </w:tcBorders>
+            <w:shd w:val="clear" w:color="auto" w:fill="auto"/>
+            <w:noWrap/>
+            <w:vAlign w:val="bottom"/>
+            <w:hideMark/>
+          </w:tcPr>
+          <w:p>
+            <w:pPr>
+              <w:spacing w:after="0" w:line="240" w:lineRule="auto"/>
+              <w:rPr>
+                <w:rFonts w:ascii="Calibri" w:eastAsia="Times New Roman" w:hAnsi="Calibri" w:cs="Calibri"/>
+                <w:color w:val="000000"/>
+                <w:lang w:eastAsia="pl-PL"/>
+              </w:rPr>
+            </w:pPr>
+            <w:r>
+              <w:rPr>
+                <w:rFonts w:ascii="Calibri" w:eastAsia="Times New Roman" w:hAnsi="Calibri" w:cs="Calibri"/>
+                <w:color w:val="000000"/>
+                <w:lang w:eastAsia="pl-PL"/>
+              </w:rPr>
+              <w:t>Wyjście</w:t>
+            </w:r>
+          </w:p>
+        </w:tc>
+      </w:tr>
+      <w:tr>
+        <w:trPr>
+          <w:trHeight w:val="300"/>
+          <w:jc w:val="center"/>
+        </w:trPr>
+        <w:tc>
+          <w:tcPr>
+            <w:tcW w:w="340" w:type="dxa"/>
+            <w:tcBorders>
+              <w:top w:val="nil"/>
+              <w:left w:val="single" w:sz="4" w:space="0" w:color="auto"/>
+              <w:bottom w:val="single" w:sz="4" w:space="0" w:color="auto"/>
+              <w:right w:val="single" w:sz="4" w:space="0" w:color="auto"/>
+            </w:tcBorders>
+            <w:shd w:val="clear" w:color="auto" w:fill="auto"/>
+            <w:noWrap/>
+            <w:vAlign w:val="bottom"/>
+            <w:hideMark/>
+          </w:tcPr>
+          <w:p>
+            <w:pPr>
+              <w:spacing w:after="0" w:line="240" w:lineRule="auto"/>
+              <w:jc w:val="right"/>
+              <w:rPr>
+                <w:rFonts w:ascii="Calibri" w:eastAsia="Times New Roman" w:hAnsi="Calibri" w:cs="Calibri"/>
+                <w:color w:val="000000"/>
+                <w:lang w:eastAsia="pl-PL"/>
+              </w:rPr>
+            </w:pPr>
+            <w:r>
+              <w:rPr>
+                <w:rFonts w:ascii="Calibri" w:eastAsia="Times New Roman" w:hAnsi="Calibri" w:cs="Calibri"/>
+                <w:color w:val="000000"/>
+                <w:lang w:eastAsia="pl-PL"/>
+              </w:rPr>
+              <w:t>0</w:t>
+            </w:r>
+          </w:p>
+        </w:tc>
+        <w:tc>
+          <w:tcPr>
+            <w:tcW w:w="2500" w:type="dxa"/>
+            <w:tcBorders>
+              <w:top w:val="nil"/>
+              <w:left w:val="nil"/>
+              <w:bottom w:val="single" w:sz="4" w:space="0" w:color="auto"/>
+              <w:right w:val="single" w:sz="4" w:space="0" w:color="auto"/>
+            </w:tcBorders>
+            <w:shd w:val="clear" w:color="auto" w:fill="auto"/>
+            <w:noWrap/>
+            <w:vAlign w:val="bottom"/>
+            <w:hideMark/>
+          </w:tcPr>
+          <w:p>
+            <w:pPr>
+              <w:spacing w:after="0" w:line="240" w:lineRule="auto"/>
+              <w:jc w:val="right"/>
+              <w:rPr>
+                <w:rFonts w:ascii="Calibri" w:eastAsia="Times New Roman" w:hAnsi="Calibri" w:cs="Calibri"/>
+                <w:color w:val="000000"/>
+                <w:lang w:eastAsia="pl-PL"/>
+              </w:rPr>
+            </w:pPr>
+            <w:r>
+              <w:rPr>
+                <w:rFonts w:ascii="Calibri" w:eastAsia="Times New Roman" w:hAnsi="Calibri" w:cs="Calibri"/>
+                <w:color w:val="000000"/>
+                <w:lang w:eastAsia="pl-PL"/>
+              </w:rPr>
+              <w:t>0</w:t>
+            </w:r>
+          </w:p>
+        </w:tc>
+        <w:tc>
+          <w:tcPr>
+            <w:tcW w:w="2200" w:type="dxa"/>
+            <w:tcBorders>
+              <w:top w:val="nil"/>
+              <w:left w:val="nil"/>
+              <w:bottom w:val="single" w:sz="4" w:space="0" w:color="auto"/>
+              <w:right w:val="nil"/>
+            </w:tcBorders>
+            <w:shd w:val="clear" w:color="auto" w:fill="auto"/>
+            <w:noWrap/>
+            <w:vAlign w:val="bottom"/>
+            <w:hideMark/>
+          </w:tcPr>
+          <w:p>
+            <w:pPr>
+              <w:spacing w:after="0" w:line="240" w:lineRule="auto"/>
+              <w:jc w:val="right"/>
+              <w:rPr>
+                <w:rFonts w:ascii="Calibri" w:eastAsia="Times New Roman" w:hAnsi="Calibri" w:cs="Calibri"/>
+                <w:color w:val="000000"/>
+                <w:lang w:eastAsia="pl-PL"/>
+              </w:rPr>
+            </w:pPr>
+            <w:r>
+              <w:rPr>
+                <w:rFonts w:ascii="Calibri" w:eastAsia="Times New Roman" w:hAnsi="Calibri" w:cs="Calibri"/>
+                <w:color w:val="000000"/>
+                <w:lang w:eastAsia="pl-PL"/>
+              </w:rPr>
+              <w:t>0</w:t>
+            </w:r>
+          </w:p>
+        </w:tc>
+        <w:tc>
+          <w:tcPr>
+            <w:tcW w:w="1500" w:type="dxa"/>
+            <w:tcBorders>
+              <w:top w:val="nil"/>
+              <w:left w:val="single" w:sz="4" w:space="0" w:color="auto"/>
+              <w:bottom w:val="single" w:sz="4" w:space="0" w:color="auto"/>
+              <w:right w:val="double" w:sz="6" w:space="0" w:color="auto"/>
+            </w:tcBorders>
+            <w:shd w:val="clear" w:color="auto" w:fill="auto"/>
+            <w:noWrap/>
+            <w:vAlign w:val="bottom"/>
+            <w:hideMark/>
+          </w:tcPr>
+          <w:p>
+            <w:pPr>
+              <w:spacing w:after="0" w:line="240" w:lineRule="auto"/>
+              <w:jc w:val="right"/>
+              <w:rPr>
+                <w:rFonts w:ascii="Calibri" w:eastAsia="Times New Roman" w:hAnsi="Calibri" w:cs="Calibri"/>
+                <w:color w:val="000000"/>
+                <w:lang w:eastAsia="pl-PL"/>
+              </w:rPr>
+            </w:pPr>
+            <w:r>
+              <w:rPr>
+                <w:rFonts w:ascii="Calibri" w:eastAsia="Times New Roman" w:hAnsi="Calibri" w:cs="Calibri"/>
+                <w:color w:val="000000"/>
+                <w:lang w:eastAsia="pl-PL"/>
+              </w:rPr>
+              <w:t>0</w:t>
+            </w:r>
+          </w:p>
+        </w:tc>
+        <w:tc>
+          <w:tcPr>
+            <w:tcW w:w="960" w:type="dxa"/>
+            <w:tcBorders>
+              <w:top w:val="nil"/>
+              <w:left w:val="nil"/>
+              <w:bottom w:val="single" w:sz="4" w:space="0" w:color="auto"/>
+              <w:right w:val="single" w:sz="4" w:space="0" w:color="auto"/>
+            </w:tcBorders>
+            <w:shd w:val="clear" w:color="auto" w:fill="auto"/>
+            <w:noWrap/>
+            <w:vAlign w:val="bottom"/>
+            <w:hideMark/>
+          </w:tcPr>
+          <w:p>
+            <w:pPr>
+              <w:spacing w:after="0" w:line="240" w:lineRule="auto"/>
+              <w:jc w:val="right"/>
+              <w:rPr>
+                <w:rFonts w:ascii="Calibri" w:eastAsia="Times New Roman" w:hAnsi="Calibri" w:cs="Calibri"/>
+                <w:color w:val="000000"/>
+                <w:lang w:eastAsia="pl-PL"/>
+              </w:rPr>
+            </w:pPr>
+            <w:r>
+              <w:rPr>
+                <w:rFonts w:ascii="Calibri" w:eastAsia="Times New Roman" w:hAnsi="Calibri" w:cs="Calibri"/>
+                <w:color w:val="000000"/>
+                <w:lang w:eastAsia="pl-PL"/>
+              </w:rPr>
+              <w:t>1</w:t>
+            </w:r>
+          </w:p>
+        </w:tc>
+      </w:tr>
+      <w:tr>
+        <w:trPr>
+          <w:trHeight w:val="300"/>
+          <w:jc w:val="center"/>
+        </w:trPr>
+        <w:tc>
+          <w:tcPr>
+            <w:tcW w:w="340" w:type="dxa"/>
+            <w:tcBorders>
+              <w:top w:val="nil"/>
+              <w:left w:val="single" w:sz="4" w:space="0" w:color="auto"/>
+              <w:bottom w:val="single" w:sz="4" w:space="0" w:color="auto"/>
+              <w:right w:val="single" w:sz="4" w:space="0" w:color="auto"/>
+            </w:tcBorders>
+            <w:shd w:val="clear" w:color="auto" w:fill="auto"/>
+            <w:noWrap/>
+            <w:vAlign w:val="bottom"/>
+            <w:hideMark/>
+          </w:tcPr>
+          <w:p>
+            <w:pPr>
+              <w:spacing w:after="0" w:line="240" w:lineRule="auto"/>
+              <w:jc w:val="right"/>
+              <w:rPr>
+                <w:rFonts w:ascii="Calibri" w:eastAsia="Times New Roman" w:hAnsi="Calibri" w:cs="Calibri"/>
+                <w:color w:val="000000"/>
+                <w:lang w:eastAsia="pl-PL"/>
+              </w:rPr>
+            </w:pPr>
+            <w:r>
+              <w:rPr>
+                <w:rFonts w:ascii="Calibri" w:eastAsia="Times New Roman" w:hAnsi="Calibri" w:cs="Calibri"/>
+                <w:color w:val="000000"/>
+                <w:lang w:eastAsia="pl-PL"/>
+              </w:rPr>
+              <w:t>1</w:t>
+            </w:r>
+          </w:p>
+        </w:tc>
+        <w:tc>
+          <w:tcPr>
+            <w:tcW w:w="2500" w:type="dxa"/>
+            <w:tcBorders>
+              <w:top w:val="nil"/>
+              <w:left w:val="nil"/>
+              <w:bottom w:val="single" w:sz="4" w:space="0" w:color="auto"/>
+              <w:right w:val="single" w:sz="4" w:space="0" w:color="auto"/>
+            </w:tcBorders>
+            <w:shd w:val="clear" w:color="auto" w:fill="auto"/>
+            <w:noWrap/>
+            <w:vAlign w:val="bottom"/>
+            <w:hideMark/>
+          </w:tcPr>
+          <w:p>
+            <w:pPr>
+              <w:spacing w:after="0" w:line="240" w:lineRule="auto"/>
+              <w:jc w:val="right"/>
+              <w:rPr>
+                <w:rFonts w:ascii="Calibri" w:eastAsia="Times New Roman" w:hAnsi="Calibri" w:cs="Calibri"/>
+                <w:color w:val="000000"/>
+                <w:lang w:eastAsia="pl-PL"/>
+              </w:rPr>
+            </w:pPr>
+            <w:r>
+              <w:rPr>
+                <w:rFonts w:ascii="Calibri" w:eastAsia="Times New Roman" w:hAnsi="Calibri" w:cs="Calibri"/>
+                <w:color w:val="000000"/>
+                <w:lang w:eastAsia="pl-PL"/>
+              </w:rPr>
+              <w:t>0</w:t>
+            </w:r>
+          </w:p>
+        </w:tc>
+        <w:tc>
+          <w:tcPr>
+            <w:tcW w:w="2200" w:type="dxa"/>
+            <w:tcBorders>
+              <w:top w:val="nil"/>
+              <w:left w:val="nil"/>
+              <w:bottom w:val="single" w:sz="4" w:space="0" w:color="auto"/>
+              <w:right w:val="nil"/>
+            </w:tcBorders>
+            <w:shd w:val="clear" w:color="auto" w:fill="auto"/>
+            <w:noWrap/>
+            <w:vAlign w:val="bottom"/>
+            <w:hideMark/>
+          </w:tcPr>
+          <w:p>
+            <w:pPr>
+              <w:spacing w:after="0" w:line="240" w:lineRule="auto"/>
+              <w:jc w:val="right"/>
+              <w:rPr>
+                <w:rFonts w:ascii="Calibri" w:eastAsia="Times New Roman" w:hAnsi="Calibri" w:cs="Calibri"/>
+                <w:color w:val="000000"/>
+                <w:lang w:eastAsia="pl-PL"/>
+              </w:rPr>
+            </w:pPr>
+            <w:r>
+              <w:rPr>
+                <w:rFonts w:ascii="Calibri" w:eastAsia="Times New Roman" w:hAnsi="Calibri" w:cs="Calibri"/>
+                <w:color w:val="000000"/>
+                <w:lang w:eastAsia="pl-PL"/>
+              </w:rPr>
+              <w:t>0</w:t>
+            </w:r>
+          </w:p>
+        </w:tc>
+        <w:tc>
+          <w:tcPr>
+            <w:tcW w:w="1500" w:type="dxa"/>
+            <w:tcBorders>
+              <w:top w:val="nil"/>
+              <w:left w:val="single" w:sz="4" w:space="0" w:color="auto"/>
+              <w:bottom w:val="single" w:sz="4" w:space="0" w:color="auto"/>
+              <w:right w:val="double" w:sz="6" w:space="0" w:color="auto"/>
+            </w:tcBorders>
+            <w:shd w:val="clear" w:color="auto" w:fill="auto"/>
+            <w:noWrap/>
+            <w:vAlign w:val="bottom"/>
+            <w:hideMark/>
+          </w:tcPr>
+          <w:p>
+            <w:pPr>
+              <w:spacing w:after="0" w:line="240" w:lineRule="auto"/>
+              <w:jc w:val="right"/>
+              <w:rPr>
+                <w:rFonts w:ascii="Calibri" w:eastAsia="Times New Roman" w:hAnsi="Calibri" w:cs="Calibri"/>
+                <w:color w:val="000000"/>
+                <w:lang w:eastAsia="pl-PL"/>
+              </w:rPr>
+            </w:pPr>
+            <w:r>
+              <w:rPr>
+                <w:rFonts w:ascii="Calibri" w:eastAsia="Times New Roman" w:hAnsi="Calibri" w:cs="Calibri"/>
+                <w:color w:val="000000"/>
+                <w:lang w:eastAsia="pl-PL"/>
+              </w:rPr>
+              <w:t>1</w:t>
+            </w:r>
+          </w:p>
+        </w:tc>
+        <w:tc>
+          <w:tcPr>
+            <w:tcW w:w="960" w:type="dxa"/>
+            <w:tcBorders>
+              <w:top w:val="nil"/>
+              <w:left w:val="nil"/>
+              <w:bottom w:val="single" w:sz="4" w:space="0" w:color="auto"/>
+              <w:right w:val="single" w:sz="4" w:space="0" w:color="auto"/>
+            </w:tcBorders>
+            <w:shd w:val="clear" w:color="auto" w:fill="auto"/>
+            <w:noWrap/>
+            <w:vAlign w:val="bottom"/>
+            <w:hideMark/>
+          </w:tcPr>
+          <w:p>
+            <w:pPr>
+              <w:spacing w:after="0" w:line="240" w:lineRule="auto"/>
+              <w:jc w:val="right"/>
+              <w:rPr>
+                <w:rFonts w:ascii="Calibri" w:eastAsia="Times New Roman" w:hAnsi="Calibri" w:cs="Calibri"/>
+                <w:color w:val="000000"/>
+                <w:lang w:eastAsia="pl-PL"/>
+              </w:rPr>
+            </w:pPr>
+            <w:r>
+              <w:rPr>
+                <w:rFonts w:ascii="Calibri" w:eastAsia="Times New Roman" w:hAnsi="Calibri" w:cs="Calibri"/>
+                <w:color w:val="000000"/>
+                <w:lang w:eastAsia="pl-PL"/>
+              </w:rPr>
+              <w:t>1</w:t>
+            </w:r>
+          </w:p>
+        </w:tc>
+      </w:tr>
+      <w:tr>
+        <w:trPr>
+          <w:trHeight w:val="300"/>
+          <w:jc w:val="center"/>
+        </w:trPr>
+        <w:tc>
+          <w:tcPr>
+            <w:tcW w:w="340" w:type="dxa"/>
+            <w:tcBorders>
+              <w:top w:val="nil"/>
+              <w:left w:val="single" w:sz="4" w:space="0" w:color="auto"/>
+              <w:bottom w:val="single" w:sz="4" w:space="0" w:color="auto"/>
+              <w:right w:val="single" w:sz="4" w:space="0" w:color="auto"/>
+            </w:tcBorders>
+            <w:shd w:val="clear" w:color="auto" w:fill="auto"/>
+            <w:noWrap/>
+            <w:vAlign w:val="bottom"/>
+            <w:hideMark/>
+          </w:tcPr>
+          <w:p>
+            <w:pPr>
+              <w:spacing w:after="0" w:line="240" w:lineRule="auto"/>
+              <w:jc w:val="right"/>
+              <w:rPr>
+                <w:rFonts w:ascii="Calibri" w:eastAsia="Times New Roman" w:hAnsi="Calibri" w:cs="Calibri"/>
+                <w:color w:val="000000"/>
+                <w:lang w:eastAsia="pl-PL"/>
+              </w:rPr>
+            </w:pPr>
+            <w:r>
+              <w:rPr>
+                <w:rFonts w:ascii="Calibri" w:eastAsia="Times New Roman" w:hAnsi="Calibri" w:cs="Calibri"/>
+                <w:color w:val="000000"/>
+                <w:lang w:eastAsia="pl-PL"/>
+              </w:rPr>
+              <w:t>2</w:t>
+            </w:r>
+          </w:p>
+        </w:tc>
+        <w:tc>
+          <w:tcPr>
+            <w:tcW w:w="2500" w:type="dxa"/>
+            <w:tcBorders>
+              <w:top w:val="nil"/>
+              <w:left w:val="nil"/>
+              <w:bottom w:val="single" w:sz="4" w:space="0" w:color="auto"/>
+              <w:right w:val="single" w:sz="4" w:space="0" w:color="auto"/>
+            </w:tcBorders>
+            <w:shd w:val="clear" w:color="auto" w:fill="auto"/>
+            <w:noWrap/>
+            <w:vAlign w:val="bottom"/>
+            <w:hideMark/>
+          </w:tcPr>
+          <w:p>
+            <w:pPr>
+              <w:spacing w:after="0" w:line="240" w:lineRule="auto"/>
+              <w:jc w:val="right"/>
+              <w:rPr>
+                <w:rFonts w:ascii="Calibri" w:eastAsia="Times New Roman" w:hAnsi="Calibri" w:cs="Calibri"/>
+                <w:color w:val="000000"/>
+                <w:lang w:eastAsia="pl-PL"/>
+              </w:rPr>
+            </w:pPr>
+            <w:r>
+              <w:rPr>
+                <w:rFonts w:ascii="Calibri" w:eastAsia="Times New Roman" w:hAnsi="Calibri" w:cs="Calibri"/>
+                <w:color w:val="000000"/>
+                <w:lang w:eastAsia="pl-PL"/>
+              </w:rPr>
+              <w:t>0</w:t>
+            </w:r>
+          </w:p>
+        </w:tc>
+        <w:tc>
+          <w:tcPr>
+            <w:tcW w:w="2200" w:type="dxa"/>
+            <w:tcBorders>
+              <w:top w:val="nil"/>
+              <w:left w:val="nil"/>
+              <w:bottom w:val="single" w:sz="4" w:space="0" w:color="auto"/>
+              <w:right w:val="nil"/>
+            </w:tcBorders>
+            <w:shd w:val="clear" w:color="auto" w:fill="auto"/>
+            <w:noWrap/>
+            <w:vAlign w:val="bottom"/>
+            <w:hideMark/>
+          </w:tcPr>
+          <w:p>
+            <w:pPr>
+              <w:spacing w:after="0" w:line="240" w:lineRule="auto"/>
+              <w:jc w:val="right"/>
+              <w:rPr>
+                <w:rFonts w:ascii="Calibri" w:eastAsia="Times New Roman" w:hAnsi="Calibri" w:cs="Calibri"/>
+                <w:color w:val="000000"/>
+                <w:lang w:eastAsia="pl-PL"/>
+              </w:rPr>
+            </w:pPr>
+            <w:r>
+              <w:rPr>
+                <w:rFonts w:ascii="Calibri" w:eastAsia="Times New Roman" w:hAnsi="Calibri" w:cs="Calibri"/>
+                <w:color w:val="000000"/>
+                <w:lang w:eastAsia="pl-PL"/>
+              </w:rPr>
+              <w:t>1</w:t>
+            </w:r>
+          </w:p>
+        </w:tc>
+        <w:tc>
+          <w:tcPr>
+            <w:tcW w:w="1500" w:type="dxa"/>
+            <w:tcBorders>
+              <w:top w:val="nil"/>
+              <w:left w:val="single" w:sz="4" w:space="0" w:color="auto"/>
+              <w:bottom w:val="single" w:sz="4" w:space="0" w:color="auto"/>
+              <w:right w:val="double" w:sz="6" w:space="0" w:color="auto"/>
+            </w:tcBorders>
+            <w:shd w:val="clear" w:color="auto" w:fill="auto"/>
+            <w:noWrap/>
+            <w:vAlign w:val="bottom"/>
+            <w:hideMark/>
+          </w:tcPr>
+          <w:p>
+            <w:pPr>
+              <w:spacing w:after="0" w:line="240" w:lineRule="auto"/>
+              <w:jc w:val="right"/>
+              <w:rPr>
+                <w:rFonts w:ascii="Calibri" w:eastAsia="Times New Roman" w:hAnsi="Calibri" w:cs="Calibri"/>
+                <w:color w:val="000000"/>
+                <w:lang w:eastAsia="pl-PL"/>
+              </w:rPr>
+            </w:pPr>
+            <w:r>
+              <w:rPr>
+                <w:rFonts w:ascii="Calibri" w:eastAsia="Times New Roman" w:hAnsi="Calibri" w:cs="Calibri"/>
+                <w:color w:val="000000"/>
+                <w:lang w:eastAsia="pl-PL"/>
+              </w:rPr>
+              <w:t>0</w:t>
+            </w:r>
+          </w:p>
+        </w:tc>
+        <w:tc>
+          <w:tcPr>
+            <w:tcW w:w="960" w:type="dxa"/>
+            <w:tcBorders>
+              <w:top w:val="nil"/>
+              <w:left w:val="nil"/>
+              <w:bottom w:val="single" w:sz="4" w:space="0" w:color="auto"/>
+              <w:right w:val="single" w:sz="4" w:space="0" w:color="auto"/>
+            </w:tcBorders>
+            <w:shd w:val="clear" w:color="auto" w:fill="auto"/>
+            <w:noWrap/>
+            <w:vAlign w:val="bottom"/>
+            <w:hideMark/>
+          </w:tcPr>
+          <w:p>
+            <w:pPr>
+              <w:spacing w:after="0" w:line="240" w:lineRule="auto"/>
+              <w:jc w:val="right"/>
+              <w:rPr>
+                <w:rFonts w:ascii="Calibri" w:eastAsia="Times New Roman" w:hAnsi="Calibri" w:cs="Calibri"/>
+                <w:color w:val="000000"/>
+                <w:lang w:eastAsia="pl-PL"/>
+              </w:rPr>
+            </w:pPr>
+            <w:r>
+              <w:rPr>
+                <w:rFonts w:ascii="Calibri" w:eastAsia="Times New Roman" w:hAnsi="Calibri" w:cs="Calibri"/>
+                <w:color w:val="000000"/>
+                <w:lang w:eastAsia="pl-PL"/>
+              </w:rPr>
+              <w:t>1</w:t>
+            </w:r>
+          </w:p>
+        </w:tc>
+      </w:tr>
+      <w:tr>
+        <w:trPr>
+          <w:trHeight w:val="300"/>
+          <w:jc w:val="center"/>
+        </w:trPr>
+        <w:tc>
+          <w:tcPr>
+            <w:tcW w:w="340" w:type="dxa"/>
+            <w:tcBorders>
+              <w:top w:val="nil"/>
+              <w:left w:val="single" w:sz="4" w:space="0" w:color="auto"/>
+              <w:bottom w:val="single" w:sz="4" w:space="0" w:color="auto"/>
+              <w:right w:val="single" w:sz="4" w:space="0" w:color="auto"/>
+            </w:tcBorders>
+            <w:shd w:val="clear" w:color="auto" w:fill="auto"/>
+            <w:noWrap/>
+            <w:vAlign w:val="bottom"/>
+            <w:hideMark/>
+          </w:tcPr>
+          <w:p>
+            <w:pPr>
+              <w:spacing w:after="0" w:line="240" w:lineRule="auto"/>
+              <w:jc w:val="right"/>
+              <w:rPr>
+                <w:rFonts w:ascii="Calibri" w:eastAsia="Times New Roman" w:hAnsi="Calibri" w:cs="Calibri"/>
+                <w:color w:val="000000"/>
+                <w:lang w:eastAsia="pl-PL"/>
+              </w:rPr>
+            </w:pPr>
+            <w:r>
+              <w:rPr>
+                <w:rFonts w:ascii="Calibri" w:eastAsia="Times New Roman" w:hAnsi="Calibri" w:cs="Calibri"/>
+                <w:color w:val="000000"/>
+                <w:lang w:eastAsia="pl-PL"/>
+              </w:rPr>
+              <w:t>3</w:t>
+            </w:r>
+          </w:p>
+        </w:tc>
+        <w:tc>
+          <w:tcPr>
+            <w:tcW w:w="2500" w:type="dxa"/>
+            <w:tcBorders>
+              <w:top w:val="nil"/>
+              <w:left w:val="nil"/>
+              <w:bottom w:val="single" w:sz="4" w:space="0" w:color="auto"/>
+              <w:right w:val="single" w:sz="4" w:space="0" w:color="auto"/>
+            </w:tcBorders>
+            <w:shd w:val="clear" w:color="auto" w:fill="auto"/>
+            <w:noWrap/>
+            <w:vAlign w:val="bottom"/>
+            <w:hideMark/>
+          </w:tcPr>
+          <w:p>
+            <w:pPr>
+              <w:spacing w:after="0" w:line="240" w:lineRule="auto"/>
+              <w:jc w:val="right"/>
+              <w:rPr>
+                <w:rFonts w:ascii="Calibri" w:eastAsia="Times New Roman" w:hAnsi="Calibri" w:cs="Calibri"/>
+                <w:color w:val="000000"/>
+                <w:lang w:eastAsia="pl-PL"/>
+              </w:rPr>
+            </w:pPr>
+            <w:r>
+              <w:rPr>
+                <w:rFonts w:ascii="Calibri" w:eastAsia="Times New Roman" w:hAnsi="Calibri" w:cs="Calibri"/>
+                <w:color w:val="000000"/>
+                <w:lang w:eastAsia="pl-PL"/>
+              </w:rPr>
+              <w:t>0</w:t>
+            </w:r>
+          </w:p>
+        </w:tc>
+        <w:tc>
+          <w:tcPr>
+            <w:tcW w:w="2200" w:type="dxa"/>
+            <w:tcBorders>
+              <w:top w:val="nil"/>
+              <w:left w:val="nil"/>
+              <w:bottom w:val="single" w:sz="4" w:space="0" w:color="auto"/>
+              <w:right w:val="nil"/>
+            </w:tcBorders>
+            <w:shd w:val="clear" w:color="auto" w:fill="auto"/>
+            <w:noWrap/>
+            <w:vAlign w:val="bottom"/>
+            <w:hideMark/>
+          </w:tcPr>
+          <w:p>
+            <w:pPr>
+              <w:spacing w:after="0" w:line="240" w:lineRule="auto"/>
+              <w:jc w:val="right"/>
+              <w:rPr>
+                <w:rFonts w:ascii="Calibri" w:eastAsia="Times New Roman" w:hAnsi="Calibri" w:cs="Calibri"/>
+                <w:color w:val="000000"/>
+                <w:lang w:eastAsia="pl-PL"/>
+              </w:rPr>
+            </w:pPr>
+            <w:r>
+              <w:rPr>
+                <w:rFonts w:ascii="Calibri" w:eastAsia="Times New Roman" w:hAnsi="Calibri" w:cs="Calibri"/>
+                <w:color w:val="000000"/>
+                <w:lang w:eastAsia="pl-PL"/>
+              </w:rPr>
+              <w:t>1</w:t>
+            </w:r>
+          </w:p>
+        </w:tc>
+        <w:tc>
+          <w:tcPr>
+            <w:tcW w:w="1500" w:type="dxa"/>
+            <w:tcBorders>
+              <w:top w:val="nil"/>
+              <w:left w:val="single" w:sz="4" w:space="0" w:color="auto"/>
+              <w:bottom w:val="single" w:sz="4" w:space="0" w:color="auto"/>
+              <w:right w:val="double" w:sz="6" w:space="0" w:color="auto"/>
+            </w:tcBorders>
+            <w:shd w:val="clear" w:color="auto" w:fill="auto"/>
+            <w:noWrap/>
+            <w:vAlign w:val="bottom"/>
+            <w:hideMark/>
+          </w:tcPr>
+          <w:p>
+            <w:pPr>
+              <w:spacing w:after="0" w:line="240" w:lineRule="auto"/>
+              <w:jc w:val="right"/>
+              <w:rPr>
+                <w:rFonts w:ascii="Calibri" w:eastAsia="Times New Roman" w:hAnsi="Calibri" w:cs="Calibri"/>
+                <w:color w:val="000000"/>
+                <w:lang w:eastAsia="pl-PL"/>
+              </w:rPr>
+            </w:pPr>
+            <w:r>
+              <w:rPr>
+                <w:rFonts w:ascii="Calibri" w:eastAsia="Times New Roman" w:hAnsi="Calibri" w:cs="Calibri"/>
+                <w:color w:val="000000"/>
+                <w:lang w:eastAsia="pl-PL"/>
+              </w:rPr>
+              <w:t>1</w:t>
+            </w:r>
+          </w:p>
+        </w:tc>
+        <w:tc>
+          <w:tcPr>
+            <w:tcW w:w="960" w:type="dxa"/>
+            <w:tcBorders>
+              <w:top w:val="nil"/>
+              <w:left w:val="nil"/>
+              <w:bottom w:val="single" w:sz="4" w:space="0" w:color="auto"/>
+              <w:right w:val="single" w:sz="4" w:space="0" w:color="auto"/>
+            </w:tcBorders>
+            <w:shd w:val="clear" w:color="auto" w:fill="auto"/>
+            <w:noWrap/>
+            <w:vAlign w:val="bottom"/>
+            <w:hideMark/>
+          </w:tcPr>
+          <w:p>
+            <w:pPr>
+              <w:spacing w:after="0" w:line="240" w:lineRule="auto"/>
+              <w:jc w:val="right"/>
+              <w:rPr>
+                <w:rFonts w:ascii="Calibri" w:eastAsia="Times New Roman" w:hAnsi="Calibri" w:cs="Calibri"/>
+                <w:color w:val="000000"/>
+                <w:lang w:eastAsia="pl-PL"/>
+              </w:rPr>
+            </w:pPr>
+            <w:r>
+              <w:rPr>
+                <w:rFonts w:ascii="Calibri" w:eastAsia="Times New Roman" w:hAnsi="Calibri" w:cs="Calibri"/>
+                <w:color w:val="000000"/>
+                <w:lang w:eastAsia="pl-PL"/>
+              </w:rPr>
+              <w:t>1</w:t>
+            </w:r>
+          </w:p>
+        </w:tc>
+      </w:tr>
+      <w:tr>
+        <w:trPr>
+          <w:trHeight w:val="300"/>
+          <w:jc w:val="center"/>
+        </w:trPr>
+        <w:tc>
+          <w:tcPr>
+            <w:tcW w:w="340" w:type="dxa"/>
+            <w:tcBorders>
+              <w:top w:val="nil"/>
+              <w:left w:val="single" w:sz="4" w:space="0" w:color="auto"/>
+              <w:bottom w:val="single" w:sz="4" w:space="0" w:color="auto"/>
+              <w:right w:val="single" w:sz="4" w:space="0" w:color="auto"/>
+            </w:tcBorders>
+            <w:shd w:val="clear" w:color="auto" w:fill="auto"/>
+            <w:noWrap/>
+            <w:vAlign w:val="bottom"/>
+            <w:hideMark/>
+          </w:tcPr>
+          <w:p>
+            <w:pPr>
+              <w:spacing w:after="0" w:line="240" w:lineRule="auto"/>
+              <w:jc w:val="right"/>
+              <w:rPr>
+                <w:rFonts w:ascii="Calibri" w:eastAsia="Times New Roman" w:hAnsi="Calibri" w:cs="Calibri"/>
+                <w:color w:val="000000"/>
+                <w:lang w:eastAsia="pl-PL"/>
+              </w:rPr>
+            </w:pPr>
+            <w:r>
+              <w:rPr>
+                <w:rFonts w:ascii="Calibri" w:eastAsia="Times New Roman" w:hAnsi="Calibri" w:cs="Calibri"/>
+                <w:color w:val="000000"/>
+                <w:lang w:eastAsia="pl-PL"/>
+              </w:rPr>
+              <w:t>4</w:t>
+            </w:r>
+          </w:p>
+        </w:tc>
+        <w:tc>
+          <w:tcPr>
+            <w:tcW w:w="2500" w:type="dxa"/>
+            <w:tcBorders>
+              <w:top w:val="nil"/>
+              <w:left w:val="nil"/>
+              <w:bottom w:val="single" w:sz="4" w:space="0" w:color="auto"/>
+              <w:right w:val="single" w:sz="4" w:space="0" w:color="auto"/>
+            </w:tcBorders>
+            <w:shd w:val="clear" w:color="auto" w:fill="auto"/>
+            <w:noWrap/>
+            <w:vAlign w:val="bottom"/>
+            <w:hideMark/>
+          </w:tcPr>
+          <w:p>
+            <w:pPr>
+              <w:spacing w:after="0" w:line="240" w:lineRule="auto"/>
+              <w:jc w:val="right"/>
+              <w:rPr>
+                <w:rFonts w:ascii="Calibri" w:eastAsia="Times New Roman" w:hAnsi="Calibri" w:cs="Calibri"/>
+                <w:color w:val="000000"/>
+                <w:lang w:eastAsia="pl-PL"/>
+              </w:rPr>
+            </w:pPr>
+            <w:r>
+              <w:rPr>
+                <w:rFonts w:ascii="Calibri" w:eastAsia="Times New Roman" w:hAnsi="Calibri" w:cs="Calibri"/>
+                <w:color w:val="000000"/>
+                <w:lang w:eastAsia="pl-PL"/>
+              </w:rPr>
+              <w:t>1</w:t>
+            </w:r>
+          </w:p>
+        </w:tc>
+        <w:tc>
+          <w:tcPr>
+            <w:tcW w:w="2200" w:type="dxa"/>
+            <w:tcBorders>
+              <w:top w:val="nil"/>
+              <w:left w:val="nil"/>
+              <w:bottom w:val="single" w:sz="4" w:space="0" w:color="auto"/>
+              <w:right w:val="nil"/>
+            </w:tcBorders>
+            <w:shd w:val="clear" w:color="auto" w:fill="auto"/>
+            <w:noWrap/>
+            <w:vAlign w:val="bottom"/>
+            <w:hideMark/>
+          </w:tcPr>
+          <w:p>
+            <w:pPr>
+              <w:spacing w:after="0" w:line="240" w:lineRule="auto"/>
+              <w:jc w:val="right"/>
+              <w:rPr>
+                <w:rFonts w:ascii="Calibri" w:eastAsia="Times New Roman" w:hAnsi="Calibri" w:cs="Calibri"/>
+                <w:color w:val="000000"/>
+                <w:lang w:eastAsia="pl-PL"/>
+              </w:rPr>
+            </w:pPr>
+            <w:r>
+              <w:rPr>
+                <w:rFonts w:ascii="Calibri" w:eastAsia="Times New Roman" w:hAnsi="Calibri" w:cs="Calibri"/>
+                <w:color w:val="000000"/>
+                <w:lang w:eastAsia="pl-PL"/>
+              </w:rPr>
+              <w:t>0</w:t>
+            </w:r>
+          </w:p>
+        </w:tc>
+        <w:tc>
+          <w:tcPr>
+            <w:tcW w:w="1500" w:type="dxa"/>
+            <w:tcBorders>
+              <w:top w:val="nil"/>
+              <w:left w:val="single" w:sz="4" w:space="0" w:color="auto"/>
+              <w:bottom w:val="single" w:sz="4" w:space="0" w:color="auto"/>
+              <w:right w:val="double" w:sz="6" w:space="0" w:color="auto"/>
+            </w:tcBorders>
+            <w:shd w:val="clear" w:color="auto" w:fill="auto"/>
+            <w:noWrap/>
+            <w:vAlign w:val="bottom"/>
+            <w:hideMark/>
+          </w:tcPr>
+          <w:p>
+            <w:pPr>
+              <w:spacing w:after="0" w:line="240" w:lineRule="auto"/>
+              <w:jc w:val="right"/>
+              <w:rPr>
+                <w:rFonts w:ascii="Calibri" w:eastAsia="Times New Roman" w:hAnsi="Calibri" w:cs="Calibri"/>
+                <w:color w:val="000000"/>
+                <w:lang w:eastAsia="pl-PL"/>
+              </w:rPr>
+            </w:pPr>
+            <w:r>
+              <w:rPr>
+                <w:rFonts w:ascii="Calibri" w:eastAsia="Times New Roman" w:hAnsi="Calibri" w:cs="Calibri"/>
+                <w:color w:val="000000"/>
+                <w:lang w:eastAsia="pl-PL"/>
+              </w:rPr>
+              <w:t>0</w:t>
+            </w:r>
+          </w:p>
+        </w:tc>
+        <w:tc>
+          <w:tcPr>
+            <w:tcW w:w="960" w:type="dxa"/>
+            <w:tcBorders>
+              <w:top w:val="nil"/>
+              <w:left w:val="nil"/>
+              <w:bottom w:val="single" w:sz="4" w:space="0" w:color="auto"/>
+              <w:right w:val="single" w:sz="4" w:space="0" w:color="auto"/>
+            </w:tcBorders>
+            <w:shd w:val="clear" w:color="auto" w:fill="auto"/>
+            <w:noWrap/>
+            <w:vAlign w:val="bottom"/>
+            <w:hideMark/>
+          </w:tcPr>
+          <w:p>
+            <w:pPr>
+              <w:spacing w:after="0" w:line="240" w:lineRule="auto"/>
+              <w:jc w:val="right"/>
+              <w:rPr>
+                <w:rFonts w:ascii="Calibri" w:eastAsia="Times New Roman" w:hAnsi="Calibri" w:cs="Calibri"/>
+                <w:color w:val="000000"/>
+                <w:lang w:eastAsia="pl-PL"/>
+              </w:rPr>
+            </w:pPr>
+            <w:r>
+              <w:rPr>
+                <w:rFonts w:ascii="Calibri" w:eastAsia="Times New Roman" w:hAnsi="Calibri" w:cs="Calibri"/>
+                <w:color w:val="000000"/>
+                <w:lang w:eastAsia="pl-PL"/>
+              </w:rPr>
+              <w:t>1</w:t>
+            </w:r>
+          </w:p>
+        </w:tc>
+      </w:tr>
+      <w:tr>
+        <w:trPr>
+          <w:trHeight w:val="300"/>
+          <w:jc w:val="center"/>
+        </w:trPr>
+        <w:tc>
+          <w:tcPr>
+            <w:tcW w:w="340" w:type="dxa"/>
+            <w:tcBorders>
+              <w:top w:val="nil"/>
+              <w:left w:val="single" w:sz="4" w:space="0" w:color="auto"/>
+              <w:bottom w:val="single" w:sz="4" w:space="0" w:color="auto"/>
+              <w:right w:val="single" w:sz="4" w:space="0" w:color="auto"/>
+            </w:tcBorders>
+            <w:shd w:val="clear" w:color="auto" w:fill="auto"/>
+            <w:noWrap/>
+            <w:vAlign w:val="bottom"/>
+            <w:hideMark/>
+          </w:tcPr>
+          <w:p>
+            <w:pPr>
+              <w:spacing w:after="0" w:line="240" w:lineRule="auto"/>
+              <w:jc w:val="right"/>
+              <w:rPr>
+                <w:rFonts w:ascii="Calibri" w:eastAsia="Times New Roman" w:hAnsi="Calibri" w:cs="Calibri"/>
+                <w:color w:val="000000"/>
+                <w:lang w:eastAsia="pl-PL"/>
+              </w:rPr>
+            </w:pPr>
+            <w:r>
+              <w:rPr>
+                <w:rFonts w:ascii="Calibri" w:eastAsia="Times New Roman" w:hAnsi="Calibri" w:cs="Calibri"/>
+                <w:color w:val="000000"/>
+                <w:lang w:eastAsia="pl-PL"/>
+              </w:rPr>
+              <w:t>5</w:t>
+            </w:r>
+          </w:p>
+        </w:tc>
+        <w:tc>
+          <w:tcPr>
+            <w:tcW w:w="2500" w:type="dxa"/>
+            <w:tcBorders>
+              <w:top w:val="nil"/>
+              <w:left w:val="nil"/>
+              <w:bottom w:val="single" w:sz="4" w:space="0" w:color="auto"/>
+              <w:right w:val="single" w:sz="4" w:space="0" w:color="auto"/>
+            </w:tcBorders>
+            <w:shd w:val="clear" w:color="auto" w:fill="auto"/>
+            <w:noWrap/>
+            <w:vAlign w:val="bottom"/>
+            <w:hideMark/>
+          </w:tcPr>
+          <w:p>
+            <w:pPr>
+              <w:spacing w:after="0" w:line="240" w:lineRule="auto"/>
+              <w:jc w:val="right"/>
+              <w:rPr>
+                <w:rFonts w:ascii="Calibri" w:eastAsia="Times New Roman" w:hAnsi="Calibri" w:cs="Calibri"/>
+                <w:color w:val="000000"/>
+                <w:lang w:eastAsia="pl-PL"/>
+              </w:rPr>
+            </w:pPr>
+            <w:r>
+              <w:rPr>
+                <w:rFonts w:ascii="Calibri" w:eastAsia="Times New Roman" w:hAnsi="Calibri" w:cs="Calibri"/>
+                <w:color w:val="000000"/>
+                <w:lang w:eastAsia="pl-PL"/>
+              </w:rPr>
+              <w:t>1</w:t>
+            </w:r>
+          </w:p>
+        </w:tc>
+        <w:tc>
+          <w:tcPr>
+            <w:tcW w:w="2200" w:type="dxa"/>
+            <w:tcBorders>
+              <w:top w:val="nil"/>
+              <w:left w:val="nil"/>
+              <w:bottom w:val="single" w:sz="4" w:space="0" w:color="auto"/>
+              <w:right w:val="nil"/>
+            </w:tcBorders>
+            <w:shd w:val="clear" w:color="auto" w:fill="auto"/>
+            <w:noWrap/>
+            <w:vAlign w:val="bottom"/>
+            <w:hideMark/>
+          </w:tcPr>
+          <w:p>
+            <w:pPr>
+              <w:spacing w:after="0" w:line="240" w:lineRule="auto"/>
+              <w:jc w:val="right"/>
+              <w:rPr>
+                <w:rFonts w:ascii="Calibri" w:eastAsia="Times New Roman" w:hAnsi="Calibri" w:cs="Calibri"/>
+                <w:color w:val="000000"/>
+                <w:lang w:eastAsia="pl-PL"/>
+              </w:rPr>
+            </w:pPr>
+            <w:r>
+              <w:rPr>
+                <w:rFonts w:ascii="Calibri" w:eastAsia="Times New Roman" w:hAnsi="Calibri" w:cs="Calibri"/>
+                <w:color w:val="000000"/>
+                <w:lang w:eastAsia="pl-PL"/>
+              </w:rPr>
+              <w:t>0</w:t>
+            </w:r>
+          </w:p>
+        </w:tc>
+        <w:tc>
+          <w:tcPr>
+            <w:tcW w:w="1500" w:type="dxa"/>
+            <w:tcBorders>
+              <w:top w:val="nil"/>
+              <w:left w:val="single" w:sz="4" w:space="0" w:color="auto"/>
+              <w:bottom w:val="single" w:sz="4" w:space="0" w:color="auto"/>
+              <w:right w:val="double" w:sz="6" w:space="0" w:color="auto"/>
+            </w:tcBorders>
+            <w:shd w:val="clear" w:color="auto" w:fill="auto"/>
+            <w:noWrap/>
+            <w:vAlign w:val="bottom"/>
+            <w:hideMark/>
+          </w:tcPr>
+          <w:p>
+            <w:pPr>
+              <w:spacing w:after="0" w:line="240" w:lineRule="auto"/>
+              <w:jc w:val="right"/>
+              <w:rPr>
+                <w:rFonts w:ascii="Calibri" w:eastAsia="Times New Roman" w:hAnsi="Calibri" w:cs="Calibri"/>
+                <w:color w:val="000000"/>
+                <w:lang w:eastAsia="pl-PL"/>
+              </w:rPr>
+            </w:pPr>
+            <w:r>
+              <w:rPr>
+                <w:rFonts w:ascii="Calibri" w:eastAsia="Times New Roman" w:hAnsi="Calibri" w:cs="Calibri"/>
+                <w:color w:val="000000"/>
+                <w:lang w:eastAsia="pl-PL"/>
+              </w:rPr>
+              <w:t>1</w:t>
+            </w:r>
+          </w:p>
+        </w:tc>
+        <w:tc>
+          <w:tcPr>
+            <w:tcW w:w="960" w:type="dxa"/>
+            <w:tcBorders>
+              <w:top w:val="nil"/>
+              <w:left w:val="nil"/>
+              <w:bottom w:val="single" w:sz="4" w:space="0" w:color="auto"/>
+              <w:right w:val="single" w:sz="4" w:space="0" w:color="auto"/>
+            </w:tcBorders>
+            <w:shd w:val="clear" w:color="auto" w:fill="auto"/>
+            <w:noWrap/>
+            <w:vAlign w:val="bottom"/>
+            <w:hideMark/>
+          </w:tcPr>
+          <w:p>
+            <w:pPr>
+              <w:spacing w:after="0" w:line="240" w:lineRule="auto"/>
+              <w:jc w:val="right"/>
+              <w:rPr>
+                <w:rFonts w:ascii="Calibri" w:eastAsia="Times New Roman" w:hAnsi="Calibri" w:cs="Calibri"/>
+                <w:color w:val="000000"/>
+                <w:lang w:eastAsia="pl-PL"/>
+              </w:rPr>
+            </w:pPr>
+            <w:r>
+              <w:rPr>
+                <w:rFonts w:ascii="Calibri" w:eastAsia="Times New Roman" w:hAnsi="Calibri" w:cs="Calibri"/>
+                <w:color w:val="000000"/>
+                <w:lang w:eastAsia="pl-PL"/>
+              </w:rPr>
+              <w:t>0</w:t>
+            </w:r>
+          </w:p>
+        </w:tc>
+      </w:tr>
+      <w:tr>
+        <w:trPr>
+          <w:trHeight w:val="300"/>
+          <w:jc w:val="center"/>
+        </w:trPr>
+        <w:tc>
+          <w:tcPr>
+            <w:tcW w:w="340" w:type="dxa"/>
+            <w:tcBorders>
+              <w:top w:val="nil"/>
+              <w:left w:val="single" w:sz="4" w:space="0" w:color="auto"/>
+              <w:bottom w:val="single" w:sz="4" w:space="0" w:color="auto"/>
+              <w:right w:val="single" w:sz="4" w:space="0" w:color="auto"/>
+            </w:tcBorders>
+            <w:shd w:val="clear" w:color="auto" w:fill="auto"/>
+            <w:noWrap/>
+            <w:vAlign w:val="bottom"/>
+            <w:hideMark/>
+          </w:tcPr>
+          <w:p>
+            <w:pPr>
+              <w:spacing w:after="0" w:line="240" w:lineRule="auto"/>
+              <w:jc w:val="right"/>
+              <w:rPr>
+                <w:rFonts w:ascii="Calibri" w:eastAsia="Times New Roman" w:hAnsi="Calibri" w:cs="Calibri"/>
+                <w:color w:val="000000"/>
+                <w:lang w:eastAsia="pl-PL"/>
+              </w:rPr>
+            </w:pPr>
+            <w:r>
+              <w:rPr>
+                <w:rFonts w:ascii="Calibri" w:eastAsia="Times New Roman" w:hAnsi="Calibri" w:cs="Calibri"/>
+                <w:color w:val="000000"/>
+                <w:lang w:eastAsia="pl-PL"/>
+              </w:rPr>
+              <w:t>6</w:t>
+            </w:r>
+          </w:p>
+        </w:tc>
+        <w:tc>
+          <w:tcPr>
+            <w:tcW w:w="2500" w:type="dxa"/>
+            <w:tcBorders>
+              <w:top w:val="nil"/>
+              <w:left w:val="nil"/>
+              <w:bottom w:val="single" w:sz="4" w:space="0" w:color="auto"/>
+              <w:right w:val="single" w:sz="4" w:space="0" w:color="auto"/>
+            </w:tcBorders>
+            <w:shd w:val="clear" w:color="auto" w:fill="auto"/>
+            <w:noWrap/>
+            <w:vAlign w:val="bottom"/>
+            <w:hideMark/>
+          </w:tcPr>
+          <w:p>
+            <w:pPr>
+              <w:spacing w:after="0" w:line="240" w:lineRule="auto"/>
+              <w:jc w:val="right"/>
+              <w:rPr>
+                <w:rFonts w:ascii="Calibri" w:eastAsia="Times New Roman" w:hAnsi="Calibri" w:cs="Calibri"/>
+                <w:color w:val="000000"/>
+                <w:lang w:eastAsia="pl-PL"/>
+              </w:rPr>
+            </w:pPr>
+            <w:r>
+              <w:rPr>
+                <w:rFonts w:ascii="Calibri" w:eastAsia="Times New Roman" w:hAnsi="Calibri" w:cs="Calibri"/>
+                <w:color w:val="000000"/>
+                <w:lang w:eastAsia="pl-PL"/>
+              </w:rPr>
+              <w:t>1</w:t>
+            </w:r>
+          </w:p>
+        </w:tc>
+        <w:tc>
+          <w:tcPr>
+            <w:tcW w:w="2200" w:type="dxa"/>
+            <w:tcBorders>
+              <w:top w:val="nil"/>
+              <w:left w:val="nil"/>
+              <w:bottom w:val="single" w:sz="4" w:space="0" w:color="auto"/>
+              <w:right w:val="nil"/>
+            </w:tcBorders>
+            <w:shd w:val="clear" w:color="auto" w:fill="auto"/>
+            <w:noWrap/>
+            <w:vAlign w:val="bottom"/>
+            <w:hideMark/>
+          </w:tcPr>
+          <w:p>
+            <w:pPr>
+              <w:spacing w:after="0" w:line="240" w:lineRule="auto"/>
+              <w:jc w:val="right"/>
+              <w:rPr>
+                <w:rFonts w:ascii="Calibri" w:eastAsia="Times New Roman" w:hAnsi="Calibri" w:cs="Calibri"/>
+                <w:color w:val="000000"/>
+                <w:lang w:eastAsia="pl-PL"/>
+              </w:rPr>
+            </w:pPr>
+            <w:r>
+              <w:rPr>
+                <w:rFonts w:ascii="Calibri" w:eastAsia="Times New Roman" w:hAnsi="Calibri" w:cs="Calibri"/>
+                <w:color w:val="000000"/>
+                <w:lang w:eastAsia="pl-PL"/>
+              </w:rPr>
+              <w:t>1</w:t>
+            </w:r>
+          </w:p>
+        </w:tc>
+        <w:tc>
+          <w:tcPr>
+            <w:tcW w:w="1500" w:type="dxa"/>
+            <w:tcBorders>
+              <w:top w:val="nil"/>
+              <w:left w:val="single" w:sz="4" w:space="0" w:color="auto"/>
+              <w:bottom w:val="single" w:sz="4" w:space="0" w:color="auto"/>
+              <w:right w:val="double" w:sz="6" w:space="0" w:color="auto"/>
+            </w:tcBorders>
+            <w:shd w:val="clear" w:color="auto" w:fill="auto"/>
+            <w:noWrap/>
+            <w:vAlign w:val="bottom"/>
+            <w:hideMark/>
+          </w:tcPr>
+          <w:p>
+            <w:pPr>
+              <w:spacing w:after="0" w:line="240" w:lineRule="auto"/>
+              <w:jc w:val="right"/>
+              <w:rPr>
+                <w:rFonts w:ascii="Calibri" w:eastAsia="Times New Roman" w:hAnsi="Calibri" w:cs="Calibri"/>
+                <w:color w:val="000000"/>
+                <w:lang w:eastAsia="pl-PL"/>
+              </w:rPr>
+            </w:pPr>
+            <w:r>
+              <w:rPr>
+                <w:rFonts w:ascii="Calibri" w:eastAsia="Times New Roman" w:hAnsi="Calibri" w:cs="Calibri"/>
+                <w:color w:val="000000"/>
+                <w:lang w:eastAsia="pl-PL"/>
+              </w:rPr>
+              <w:t>0</w:t>
+            </w:r>
+          </w:p>
+        </w:tc>
+        <w:tc>
+          <w:tcPr>
+            <w:tcW w:w="960" w:type="dxa"/>
+            <w:tcBorders>
+              <w:top w:val="nil"/>
+              <w:left w:val="nil"/>
+              <w:bottom w:val="single" w:sz="4" w:space="0" w:color="auto"/>
+              <w:right w:val="single" w:sz="4" w:space="0" w:color="auto"/>
+            </w:tcBorders>
+            <w:shd w:val="clear" w:color="auto" w:fill="auto"/>
+            <w:noWrap/>
+            <w:vAlign w:val="bottom"/>
+            <w:hideMark/>
+          </w:tcPr>
+          <w:p>
+            <w:pPr>
+              <w:spacing w:after="0" w:line="240" w:lineRule="auto"/>
+              <w:jc w:val="right"/>
+              <w:rPr>
+                <w:rFonts w:ascii="Calibri" w:eastAsia="Times New Roman" w:hAnsi="Calibri" w:cs="Calibri"/>
+                <w:color w:val="000000"/>
+                <w:lang w:eastAsia="pl-PL"/>
+              </w:rPr>
+            </w:pPr>
+            <w:r>
+              <w:rPr>
+                <w:rFonts w:ascii="Calibri" w:eastAsia="Times New Roman" w:hAnsi="Calibri" w:cs="Calibri"/>
+                <w:color w:val="000000"/>
+                <w:lang w:eastAsia="pl-PL"/>
+              </w:rPr>
+              <w:t>1</w:t>
+            </w:r>
+          </w:p>
+        </w:tc>
+      </w:tr>
+      <w:tr>
+        <w:trPr>
+          <w:trHeight w:val="300"/>
+          <w:jc w:val="center"/>
+        </w:trPr>
+        <w:tc>
+          <w:tcPr>
+            <w:tcW w:w="340" w:type="dxa"/>
+            <w:tcBorders>
+              <w:top w:val="nil"/>
+              <w:left w:val="single" w:sz="4" w:space="0" w:color="auto"/>
+              <w:bottom w:val="single" w:sz="4" w:space="0" w:color="auto"/>
+              <w:right w:val="single" w:sz="4" w:space="0" w:color="auto"/>
+            </w:tcBorders>
+            <w:shd w:val="clear" w:color="auto" w:fill="auto"/>
+            <w:noWrap/>
+            <w:vAlign w:val="bottom"/>
+            <w:hideMark/>
+          </w:tcPr>
+          <w:p>
+            <w:pPr>
+              <w:spacing w:after="0" w:line="240" w:lineRule="auto"/>
+              <w:jc w:val="right"/>
+              <w:rPr>
+                <w:rFonts w:ascii="Calibri" w:eastAsia="Times New Roman" w:hAnsi="Calibri" w:cs="Calibri"/>
+                <w:color w:val="000000"/>
+                <w:lang w:eastAsia="pl-PL"/>
+              </w:rPr>
+            </w:pPr>
+            <w:r>
+              <w:rPr>
+                <w:rFonts w:ascii="Calibri" w:eastAsia="Times New Roman" w:hAnsi="Calibri" w:cs="Calibri"/>
+                <w:color w:val="000000"/>
+                <w:lang w:eastAsia="pl-PL"/>
+              </w:rPr>
+              <w:t>7</w:t>
+            </w:r>
+          </w:p>
+        </w:tc>
+        <w:tc>
+          <w:tcPr>
+            <w:tcW w:w="2500" w:type="dxa"/>
+            <w:tcBorders>
+              <w:top w:val="nil"/>
+              <w:left w:val="nil"/>
+              <w:bottom w:val="single" w:sz="4" w:space="0" w:color="auto"/>
+              <w:right w:val="single" w:sz="4" w:space="0" w:color="auto"/>
+            </w:tcBorders>
+            <w:shd w:val="clear" w:color="auto" w:fill="auto"/>
+            <w:noWrap/>
+            <w:vAlign w:val="bottom"/>
+            <w:hideMark/>
+          </w:tcPr>
+          <w:p>
+            <w:pPr>
+              <w:spacing w:after="0" w:line="240" w:lineRule="auto"/>
+              <w:jc w:val="right"/>
+              <w:rPr>
+                <w:rFonts w:ascii="Calibri" w:eastAsia="Times New Roman" w:hAnsi="Calibri" w:cs="Calibri"/>
+                <w:color w:val="000000"/>
+                <w:lang w:eastAsia="pl-PL"/>
+              </w:rPr>
+            </w:pPr>
+            <w:r>
+              <w:rPr>
+                <w:rFonts w:ascii="Calibri" w:eastAsia="Times New Roman" w:hAnsi="Calibri" w:cs="Calibri"/>
+                <w:color w:val="000000"/>
+                <w:lang w:eastAsia="pl-PL"/>
+              </w:rPr>
+              <w:t>1</w:t>
+            </w:r>
+          </w:p>
+        </w:tc>
+        <w:tc>
+          <w:tcPr>
+            <w:tcW w:w="2200" w:type="dxa"/>
+            <w:tcBorders>
+              <w:top w:val="nil"/>
+              <w:left w:val="nil"/>
+              <w:bottom w:val="single" w:sz="4" w:space="0" w:color="auto"/>
+              <w:right w:val="nil"/>
+            </w:tcBorders>
+            <w:shd w:val="clear" w:color="auto" w:fill="auto"/>
+            <w:noWrap/>
+            <w:vAlign w:val="bottom"/>
+            <w:hideMark/>
+          </w:tcPr>
+          <w:p>
+            <w:pPr>
+              <w:spacing w:after="0" w:line="240" w:lineRule="auto"/>
+              <w:jc w:val="right"/>
+              <w:rPr>
+                <w:rFonts w:ascii="Calibri" w:eastAsia="Times New Roman" w:hAnsi="Calibri" w:cs="Calibri"/>
+                <w:color w:val="000000"/>
+                <w:lang w:eastAsia="pl-PL"/>
+              </w:rPr>
+            </w:pPr>
+            <w:r>
+              <w:rPr>
+                <w:rFonts w:ascii="Calibri" w:eastAsia="Times New Roman" w:hAnsi="Calibri" w:cs="Calibri"/>
+                <w:color w:val="000000"/>
+                <w:lang w:eastAsia="pl-PL"/>
+              </w:rPr>
+              <w:t>1</w:t>
+            </w:r>
+          </w:p>
+        </w:tc>
+        <w:tc>
+          <w:tcPr>
+            <w:tcW w:w="1500" w:type="dxa"/>
+            <w:tcBorders>
+              <w:top w:val="nil"/>
+              <w:left w:val="single" w:sz="4" w:space="0" w:color="auto"/>
+              <w:bottom w:val="single" w:sz="4" w:space="0" w:color="auto"/>
+              <w:right w:val="double" w:sz="6" w:space="0" w:color="auto"/>
+            </w:tcBorders>
+            <w:shd w:val="clear" w:color="auto" w:fill="auto"/>
+            <w:noWrap/>
+            <w:vAlign w:val="bottom"/>
+            <w:hideMark/>
+          </w:tcPr>
+          <w:p>
+            <w:pPr>
+              <w:spacing w:after="0" w:line="240" w:lineRule="auto"/>
+              <w:jc w:val="right"/>
+              <w:rPr>
+                <w:rFonts w:ascii="Calibri" w:eastAsia="Times New Roman" w:hAnsi="Calibri" w:cs="Calibri"/>
+                <w:color w:val="000000"/>
+                <w:lang w:eastAsia="pl-PL"/>
+              </w:rPr>
+            </w:pPr>
+            <w:r>
+              <w:rPr>
+                <w:rFonts w:ascii="Calibri" w:eastAsia="Times New Roman" w:hAnsi="Calibri" w:cs="Calibri"/>
+                <w:color w:val="000000"/>
+                <w:lang w:eastAsia="pl-PL"/>
+              </w:rPr>
+              <w:t>1</w:t>
+            </w:r>
+          </w:p>
+        </w:tc>
+        <w:tc>
+          <w:tcPr>
+            <w:tcW w:w="960" w:type="dxa"/>
+            <w:tcBorders>
+              <w:top w:val="nil"/>
+              <w:left w:val="nil"/>
+              <w:bottom w:val="single" w:sz="4" w:space="0" w:color="auto"/>
+              <w:right w:val="single" w:sz="4" w:space="0" w:color="auto"/>
+            </w:tcBorders>
+            <w:shd w:val="clear" w:color="auto" w:fill="auto"/>
+            <w:noWrap/>
+            <w:vAlign w:val="bottom"/>
+            <w:hideMark/>
+          </w:tcPr>
+          <w:p>
+            <w:pPr>
+              <w:spacing w:after="0" w:line="240" w:lineRule="auto"/>
+              <w:jc w:val="right"/>
+              <w:rPr>
+                <w:rFonts w:ascii="Calibri" w:eastAsia="Times New Roman" w:hAnsi="Calibri" w:cs="Calibri"/>
+                <w:color w:val="000000"/>
+                <w:lang w:eastAsia="pl-PL"/>
+              </w:rPr>
+            </w:pPr>
+            <w:r>
+              <w:rPr>
+                <w:rFonts w:ascii="Calibri" w:eastAsia="Times New Roman" w:hAnsi="Calibri" w:cs="Calibri"/>
+                <w:color w:val="000000"/>
+                <w:lang w:eastAsia="pl-PL"/>
+              </w:rPr>
+              <w:t>0</w:t>
+            </w:r>
+          </w:p>
+        </w:tc>
+      </w:tr>
+    </w:tbl>
+    <w:p/>
+    <w:tbl>
+      <w:tblPr>
+        <w:tblW w:w="1200" w:type="dxa"/>
+        <w:jc w:val="center"/>
+        <w:tblCellMar>
+          <w:left w:w="70" w:type="dxa"/>
+          <w:right w:w="70" w:type="dxa"/>
+        </w:tblCellMar>
+        <w:tblLook w:val="04A0" w:firstRow="1" w:lastRow="0" w:firstColumn="1" w:lastColumn="0" w:noHBand="0" w:noVBand="1"/>
+      </w:tblPr>
+      <w:tblGrid>
+        <w:gridCol w:w="400"/>
+        <w:gridCol w:w="400"/>
+        <w:gridCol w:w="400"/>
+      </w:tblGrid>
+      <w:tr>
+        <w:trPr>
+          <w:trHeight w:val="315"/>
+          <w:jc w:val="center"/>
+        </w:trPr>
+        <w:tc>
+          <w:tcPr>
+            <w:tcW w:w="400" w:type="dxa"/>
+            <w:tcBorders>
+              <w:top w:val="single" w:sz="4" w:space="0" w:color="auto"/>
+              <w:left w:val="single" w:sz="4" w:space="0" w:color="auto"/>
+              <w:bottom w:val="single" w:sz="4" w:space="0" w:color="auto"/>
+              <w:right w:val="double" w:sz="6" w:space="0" w:color="auto"/>
+            </w:tcBorders>
+            <w:shd w:val="clear" w:color="auto" w:fill="auto"/>
+            <w:noWrap/>
+            <w:vAlign w:val="bottom"/>
+            <w:hideMark/>
+          </w:tcPr>
+          <w:p>
+            <w:pPr>
+              <w:spacing w:after="0" w:line="240" w:lineRule="auto"/>
+              <w:rPr>
+                <w:rFonts w:ascii="Calibri" w:eastAsia="Times New Roman" w:hAnsi="Calibri" w:cs="Calibri"/>
+                <w:color w:val="000000"/>
+                <w:lang w:eastAsia="pl-PL"/>
+              </w:rPr>
+            </w:pPr>
+            <w:r>
+              <w:rPr>
+                <w:rFonts w:ascii="Calibri" w:eastAsia="Times New Roman" w:hAnsi="Calibri" w:cs="Calibri"/>
+                <w:color w:val="000000"/>
+                <w:lang w:eastAsia="pl-PL"/>
+              </w:rPr>
+              <w:t> </w:t>
+            </w:r>
+          </w:p>
+        </w:tc>
+        <w:tc>
+          <w:tcPr>
+            <w:tcW w:w="400" w:type="dxa"/>
+            <w:tcBorders>
+              <w:top w:val="single" w:sz="4" w:space="0" w:color="auto"/>
+              <w:left w:val="nil"/>
+              <w:bottom w:val="double" w:sz="6" w:space="0" w:color="auto"/>
+              <w:right w:val="single" w:sz="4" w:space="0" w:color="auto"/>
+            </w:tcBorders>
+            <w:shd w:val="clear" w:color="auto" w:fill="auto"/>
+            <w:noWrap/>
+            <w:vAlign w:val="bottom"/>
+            <w:hideMark/>
+          </w:tcPr>
+          <w:p>
+            <w:pPr>
+              <w:spacing w:after="0" w:line="240" w:lineRule="auto"/>
+              <w:jc w:val="right"/>
+              <w:rPr>
+                <w:rFonts w:ascii="Calibri" w:eastAsia="Times New Roman" w:hAnsi="Calibri" w:cs="Calibri"/>
+                <w:color w:val="000000"/>
+                <w:lang w:eastAsia="pl-PL"/>
+              </w:rPr>
+            </w:pPr>
+            <w:r>
+              <w:rPr>
+                <w:rFonts w:ascii="Calibri" w:eastAsia="Times New Roman" w:hAnsi="Calibri" w:cs="Calibri"/>
+                <w:color w:val="000000"/>
+                <w:lang w:eastAsia="pl-PL"/>
+              </w:rPr>
+              <w:t>0</w:t>
+            </w:r>
+          </w:p>
+        </w:tc>
+        <w:tc>
+          <w:tcPr>
+            <w:tcW w:w="400" w:type="dxa"/>
+            <w:tcBorders>
+              <w:top w:val="single" w:sz="4" w:space="0" w:color="auto"/>
+              <w:left w:val="nil"/>
+              <w:bottom w:val="double" w:sz="6" w:space="0" w:color="auto"/>
+              <w:right w:val="single" w:sz="4" w:space="0" w:color="auto"/>
+            </w:tcBorders>
+            <w:shd w:val="clear" w:color="auto" w:fill="auto"/>
+            <w:noWrap/>
+            <w:vAlign w:val="bottom"/>
+            <w:hideMark/>
+          </w:tcPr>
+          <w:p>
+            <w:pPr>
+              <w:spacing w:after="0" w:line="240" w:lineRule="auto"/>
+              <w:jc w:val="right"/>
+              <w:rPr>
+                <w:rFonts w:ascii="Calibri" w:eastAsia="Times New Roman" w:hAnsi="Calibri" w:cs="Calibri"/>
+                <w:color w:val="000000"/>
+                <w:lang w:eastAsia="pl-PL"/>
+              </w:rPr>
+            </w:pPr>
+            <w:r>
+              <w:rPr>
+                <w:rFonts w:ascii="Calibri" w:eastAsia="Times New Roman" w:hAnsi="Calibri" w:cs="Calibri"/>
+                <w:color w:val="000000"/>
+                <w:lang w:eastAsia="pl-PL"/>
+              </w:rPr>
+              <w:t>1</w:t>
+            </w:r>
+          </w:p>
+        </w:tc>
+      </w:tr>
+      <w:tr>
+        <w:trPr>
+          <w:trHeight w:val="315"/>
+          <w:jc w:val="center"/>
+        </w:trPr>
+        <w:tc>
+          <w:tcPr>
+            <w:tcW w:w="400" w:type="dxa"/>
+            <w:tcBorders>
+              <w:top w:val="nil"/>
+              <w:left w:val="single" w:sz="4" w:space="0" w:color="auto"/>
+              <w:bottom w:val="single" w:sz="4" w:space="0" w:color="auto"/>
+              <w:right w:val="double" w:sz="6" w:space="0" w:color="auto"/>
+            </w:tcBorders>
+            <w:shd w:val="clear" w:color="auto" w:fill="auto"/>
+            <w:noWrap/>
+            <w:vAlign w:val="bottom"/>
+            <w:hideMark/>
+          </w:tcPr>
+          <w:p>
+            <w:pPr>
+              <w:spacing w:after="0" w:line="240" w:lineRule="auto"/>
+              <w:jc w:val="right"/>
+              <w:rPr>
+                <w:rFonts w:ascii="Calibri" w:eastAsia="Times New Roman" w:hAnsi="Calibri" w:cs="Calibri"/>
+                <w:color w:val="000000"/>
+                <w:lang w:eastAsia="pl-PL"/>
+              </w:rPr>
+            </w:pPr>
+            <w:r>
+              <w:rPr>
+                <w:rFonts w:ascii="Calibri" w:eastAsia="Times New Roman" w:hAnsi="Calibri" w:cs="Calibri"/>
+                <w:color w:val="000000"/>
+                <w:lang w:eastAsia="pl-PL"/>
+              </w:rPr>
+              <w:t>00</w:t>
+            </w:r>
+          </w:p>
+        </w:tc>
+        <w:tc>
+          <w:tcPr>
+            <w:tcW w:w="400" w:type="dxa"/>
+            <w:tcBorders>
+              <w:top w:val="nil"/>
+              <w:left w:val="nil"/>
+              <w:bottom w:val="single" w:sz="4" w:space="0" w:color="auto"/>
+              <w:right w:val="single" w:sz="4" w:space="0" w:color="auto"/>
+            </w:tcBorders>
+            <w:shd w:val="clear" w:color="auto" w:fill="auto"/>
+            <w:noWrap/>
+            <w:vAlign w:val="bottom"/>
+            <w:hideMark/>
+          </w:tcPr>
+          <w:p>
+            <w:pPr>
+              <w:spacing w:after="0" w:line="240" w:lineRule="auto"/>
+              <w:jc w:val="right"/>
+              <w:rPr>
+                <w:rFonts w:ascii="Calibri" w:eastAsia="Times New Roman" w:hAnsi="Calibri" w:cs="Calibri"/>
+                <w:color w:val="000000"/>
+                <w:lang w:eastAsia="pl-PL"/>
+              </w:rPr>
+            </w:pPr>
+            <w:r>
+              <w:rPr>
+                <w:rFonts w:ascii="Calibri" w:eastAsia="Times New Roman" w:hAnsi="Calibri" w:cs="Calibri"/>
+                <w:color w:val="000000"/>
+                <w:lang w:eastAsia="pl-PL"/>
+              </w:rPr>
+              <w:t>1</w:t>
+            </w:r>
+          </w:p>
+        </w:tc>
+        <w:tc>
+          <w:tcPr>
+            <w:tcW w:w="400" w:type="dxa"/>
+            <w:tcBorders>
+              <w:top w:val="nil"/>
+              <w:left w:val="nil"/>
+              <w:bottom w:val="single" w:sz="4" w:space="0" w:color="auto"/>
+              <w:right w:val="single" w:sz="4" w:space="0" w:color="auto"/>
+            </w:tcBorders>
+            <w:shd w:val="clear" w:color="auto" w:fill="auto"/>
+            <w:noWrap/>
+            <w:vAlign w:val="bottom"/>
+            <w:hideMark/>
+          </w:tcPr>
+          <w:p>
+            <w:pPr>
+              <w:spacing w:after="0" w:line="240" w:lineRule="auto"/>
+              <w:jc w:val="right"/>
+              <w:rPr>
+                <w:rFonts w:ascii="Calibri" w:eastAsia="Times New Roman" w:hAnsi="Calibri" w:cs="Calibri"/>
+                <w:color w:val="000000"/>
+                <w:lang w:eastAsia="pl-PL"/>
+              </w:rPr>
+            </w:pPr>
+            <w:r>
+              <w:rPr>
+                <w:rFonts w:ascii="Calibri" w:eastAsia="Times New Roman" w:hAnsi="Calibri" w:cs="Calibri"/>
+                <w:color w:val="000000"/>
+                <w:lang w:eastAsia="pl-PL"/>
+              </w:rPr>
+              <w:t>1</w:t>
+            </w:r>
+          </w:p>
+        </w:tc>
+      </w:tr>
+      <w:tr>
+        <w:trPr>
+          <w:trHeight w:val="300"/>
+          <w:jc w:val="center"/>
+        </w:trPr>
+        <w:tc>
+          <w:tcPr>
+            <w:tcW w:w="400" w:type="dxa"/>
+            <w:tcBorders>
+              <w:top w:val="nil"/>
+              <w:left w:val="single" w:sz="4" w:space="0" w:color="auto"/>
+              <w:bottom w:val="single" w:sz="4" w:space="0" w:color="auto"/>
+              <w:right w:val="double" w:sz="6" w:space="0" w:color="auto"/>
+            </w:tcBorders>
+            <w:shd w:val="clear" w:color="auto" w:fill="auto"/>
+            <w:noWrap/>
+            <w:vAlign w:val="bottom"/>
+            <w:hideMark/>
+          </w:tcPr>
+          <w:p>
+            <w:pPr>
+              <w:spacing w:after="0" w:line="240" w:lineRule="auto"/>
+              <w:jc w:val="right"/>
+              <w:rPr>
+                <w:rFonts w:ascii="Calibri" w:eastAsia="Times New Roman" w:hAnsi="Calibri" w:cs="Calibri"/>
+                <w:color w:val="000000"/>
+                <w:lang w:eastAsia="pl-PL"/>
+              </w:rPr>
+            </w:pPr>
+            <w:r>
+              <w:rPr>
+                <w:rFonts w:ascii="Calibri" w:eastAsia="Times New Roman" w:hAnsi="Calibri" w:cs="Calibri"/>
+                <w:color w:val="000000"/>
+                <w:lang w:eastAsia="pl-PL"/>
+              </w:rPr>
+              <w:t>01</w:t>
+            </w:r>
+          </w:p>
+        </w:tc>
+        <w:tc>
+          <w:tcPr>
+            <w:tcW w:w="400" w:type="dxa"/>
+            <w:tcBorders>
+              <w:top w:val="nil"/>
+              <w:left w:val="nil"/>
+              <w:bottom w:val="single" w:sz="4" w:space="0" w:color="auto"/>
+              <w:right w:val="single" w:sz="4" w:space="0" w:color="auto"/>
+            </w:tcBorders>
+            <w:shd w:val="clear" w:color="auto" w:fill="auto"/>
+            <w:noWrap/>
+            <w:vAlign w:val="bottom"/>
+            <w:hideMark/>
+          </w:tcPr>
+          <w:p>
+            <w:pPr>
+              <w:spacing w:after="0" w:line="240" w:lineRule="auto"/>
+              <w:jc w:val="right"/>
+              <w:rPr>
+                <w:rFonts w:ascii="Calibri" w:eastAsia="Times New Roman" w:hAnsi="Calibri" w:cs="Calibri"/>
+                <w:color w:val="000000"/>
+                <w:lang w:eastAsia="pl-PL"/>
+              </w:rPr>
+            </w:pPr>
+            <w:r>
+              <w:rPr>
+                <w:rFonts w:ascii="Calibri" w:eastAsia="Times New Roman" w:hAnsi="Calibri" w:cs="Calibri"/>
+                <w:color w:val="000000"/>
+                <w:lang w:eastAsia="pl-PL"/>
+              </w:rPr>
+              <w:t>1</w:t>
+            </w:r>
+          </w:p>
+        </w:tc>
+        <w:tc>
+          <w:tcPr>
+            <w:tcW w:w="400" w:type="dxa"/>
+            <w:tcBorders>
+              <w:top w:val="nil"/>
+              <w:left w:val="nil"/>
+              <w:bottom w:val="single" w:sz="4" w:space="0" w:color="auto"/>
+              <w:right w:val="single" w:sz="4" w:space="0" w:color="auto"/>
+            </w:tcBorders>
+            <w:shd w:val="clear" w:color="auto" w:fill="auto"/>
+            <w:noWrap/>
+            <w:vAlign w:val="bottom"/>
+            <w:hideMark/>
+          </w:tcPr>
+          <w:p>
+            <w:pPr>
+              <w:spacing w:after="0" w:line="240" w:lineRule="auto"/>
+              <w:jc w:val="right"/>
+              <w:rPr>
+                <w:rFonts w:ascii="Calibri" w:eastAsia="Times New Roman" w:hAnsi="Calibri" w:cs="Calibri"/>
+                <w:color w:val="000000"/>
+                <w:lang w:eastAsia="pl-PL"/>
+              </w:rPr>
+            </w:pPr>
+            <w:r>
+              <w:rPr>
+                <w:rFonts w:ascii="Calibri" w:eastAsia="Times New Roman" w:hAnsi="Calibri" w:cs="Calibri"/>
+                <w:color w:val="000000"/>
+                <w:lang w:eastAsia="pl-PL"/>
+              </w:rPr>
+              <w:t>1</w:t>
+            </w:r>
+          </w:p>
+        </w:tc>
+      </w:tr>
+      <w:tr>
+        <w:trPr>
+          <w:trHeight w:val="300"/>
+          <w:jc w:val="center"/>
+        </w:trPr>
+        <w:tc>
+          <w:tcPr>
+            <w:tcW w:w="400" w:type="dxa"/>
+            <w:tcBorders>
+              <w:top w:val="nil"/>
+              <w:left w:val="single" w:sz="4" w:space="0" w:color="auto"/>
+              <w:bottom w:val="single" w:sz="4" w:space="0" w:color="auto"/>
+              <w:right w:val="double" w:sz="6" w:space="0" w:color="auto"/>
+            </w:tcBorders>
+            <w:shd w:val="clear" w:color="auto" w:fill="auto"/>
+            <w:noWrap/>
+            <w:vAlign w:val="bottom"/>
+            <w:hideMark/>
+          </w:tcPr>
+          <w:p>
+            <w:pPr>
+              <w:spacing w:after="0" w:line="240" w:lineRule="auto"/>
+              <w:jc w:val="right"/>
+              <w:rPr>
+                <w:rFonts w:ascii="Calibri" w:eastAsia="Times New Roman" w:hAnsi="Calibri" w:cs="Calibri"/>
+                <w:color w:val="000000"/>
+                <w:lang w:eastAsia="pl-PL"/>
+              </w:rPr>
+            </w:pPr>
+            <w:r>
+              <w:rPr>
+                <w:rFonts w:ascii="Calibri" w:eastAsia="Times New Roman" w:hAnsi="Calibri" w:cs="Calibri"/>
+                <w:color w:val="000000"/>
+                <w:lang w:eastAsia="pl-PL"/>
+              </w:rPr>
+              <w:t>11</w:t>
+            </w:r>
+          </w:p>
+        </w:tc>
+        <w:tc>
+          <w:tcPr>
+            <w:tcW w:w="400" w:type="dxa"/>
+            <w:tcBorders>
+              <w:top w:val="nil"/>
+              <w:left w:val="nil"/>
+              <w:bottom w:val="single" w:sz="4" w:space="0" w:color="auto"/>
+              <w:right w:val="single" w:sz="4" w:space="0" w:color="auto"/>
+            </w:tcBorders>
+            <w:shd w:val="clear" w:color="auto" w:fill="auto"/>
+            <w:noWrap/>
+            <w:vAlign w:val="bottom"/>
+            <w:hideMark/>
+          </w:tcPr>
+          <w:p>
+            <w:pPr>
+              <w:spacing w:after="0" w:line="240" w:lineRule="auto"/>
+              <w:jc w:val="right"/>
+              <w:rPr>
+                <w:rFonts w:ascii="Calibri" w:eastAsia="Times New Roman" w:hAnsi="Calibri" w:cs="Calibri"/>
+                <w:color w:val="000000"/>
+                <w:lang w:eastAsia="pl-PL"/>
+              </w:rPr>
+            </w:pPr>
+            <w:r>
+              <w:rPr>
+                <w:rFonts w:ascii="Calibri" w:eastAsia="Times New Roman" w:hAnsi="Calibri" w:cs="Calibri"/>
+                <w:color w:val="000000"/>
+                <w:lang w:eastAsia="pl-PL"/>
+              </w:rPr>
+              <w:t>1</w:t>
+            </w:r>
+          </w:p>
+        </w:tc>
+        <w:tc>
+          <w:tcPr>
+            <w:tcW w:w="400" w:type="dxa"/>
+            <w:tcBorders>
+              <w:top w:val="nil"/>
+              <w:left w:val="nil"/>
+              <w:bottom w:val="single" w:sz="4" w:space="0" w:color="auto"/>
+              <w:right w:val="single" w:sz="4" w:space="0" w:color="auto"/>
+            </w:tcBorders>
+            <w:shd w:val="clear" w:color="auto" w:fill="auto"/>
+            <w:noWrap/>
+            <w:vAlign w:val="bottom"/>
+            <w:hideMark/>
+          </w:tcPr>
+          <w:p>
+            <w:pPr>
+              <w:spacing w:after="0" w:line="240" w:lineRule="auto"/>
+              <w:jc w:val="right"/>
+              <w:rPr>
+                <w:rFonts w:ascii="Calibri" w:eastAsia="Times New Roman" w:hAnsi="Calibri" w:cs="Calibri"/>
+                <w:color w:val="000000"/>
+                <w:lang w:eastAsia="pl-PL"/>
+              </w:rPr>
+            </w:pPr>
+            <w:r>
+              <w:rPr>
+                <w:rFonts w:ascii="Calibri" w:eastAsia="Times New Roman" w:hAnsi="Calibri" w:cs="Calibri"/>
+                <w:color w:val="000000"/>
+                <w:lang w:eastAsia="pl-PL"/>
+              </w:rPr>
+              <w:t>0</w:t>
+            </w:r>
+          </w:p>
+        </w:tc>
+      </w:tr>
+      <w:tr>
+        <w:trPr>
+          <w:trHeight w:val="300"/>
+          <w:jc w:val="center"/>
+        </w:trPr>
+        <w:tc>
+          <w:tcPr>
+            <w:tcW w:w="400" w:type="dxa"/>
+            <w:tcBorders>
+              <w:top w:val="nil"/>
+              <w:left w:val="single" w:sz="4" w:space="0" w:color="auto"/>
+              <w:bottom w:val="single" w:sz="4" w:space="0" w:color="auto"/>
+              <w:right w:val="double" w:sz="6" w:space="0" w:color="auto"/>
+            </w:tcBorders>
+            <w:shd w:val="clear" w:color="auto" w:fill="auto"/>
+            <w:noWrap/>
+            <w:vAlign w:val="bottom"/>
+            <w:hideMark/>
+          </w:tcPr>
+          <w:p>
+            <w:pPr>
+              <w:spacing w:after="0" w:line="240" w:lineRule="auto"/>
+              <w:jc w:val="right"/>
+              <w:rPr>
+                <w:rFonts w:ascii="Calibri" w:eastAsia="Times New Roman" w:hAnsi="Calibri" w:cs="Calibri"/>
+                <w:color w:val="000000"/>
+                <w:lang w:eastAsia="pl-PL"/>
+              </w:rPr>
+            </w:pPr>
+            <w:r>
+              <w:rPr>
+                <w:rFonts w:ascii="Calibri" w:eastAsia="Times New Roman" w:hAnsi="Calibri" w:cs="Calibri"/>
+                <w:color w:val="000000"/>
+                <w:lang w:eastAsia="pl-PL"/>
+              </w:rPr>
+              <w:t>10</w:t>
+            </w:r>
+          </w:p>
+        </w:tc>
+        <w:tc>
+          <w:tcPr>
+            <w:tcW w:w="400" w:type="dxa"/>
+            <w:tcBorders>
+              <w:top w:val="nil"/>
+              <w:left w:val="nil"/>
+              <w:bottom w:val="single" w:sz="4" w:space="0" w:color="auto"/>
+              <w:right w:val="single" w:sz="4" w:space="0" w:color="auto"/>
+            </w:tcBorders>
+            <w:shd w:val="clear" w:color="auto" w:fill="auto"/>
+            <w:noWrap/>
+            <w:vAlign w:val="bottom"/>
+            <w:hideMark/>
+          </w:tcPr>
+          <w:p>
+            <w:pPr>
+              <w:spacing w:after="0" w:line="240" w:lineRule="auto"/>
+              <w:jc w:val="right"/>
+              <w:rPr>
+                <w:rFonts w:ascii="Calibri" w:eastAsia="Times New Roman" w:hAnsi="Calibri" w:cs="Calibri"/>
+                <w:color w:val="000000"/>
+                <w:lang w:eastAsia="pl-PL"/>
+              </w:rPr>
+            </w:pPr>
+            <w:r>
+              <w:rPr>
+                <w:rFonts w:ascii="Calibri" w:eastAsia="Times New Roman" w:hAnsi="Calibri" w:cs="Calibri"/>
+                <w:color w:val="000000"/>
+                <w:lang w:eastAsia="pl-PL"/>
+              </w:rPr>
+              <w:t>1</w:t>
+            </w:r>
+          </w:p>
+        </w:tc>
+        <w:tc>
+          <w:tcPr>
+            <w:tcW w:w="400" w:type="dxa"/>
+            <w:tcBorders>
+              <w:top w:val="nil"/>
+              <w:left w:val="nil"/>
+              <w:bottom w:val="single" w:sz="4" w:space="0" w:color="auto"/>
+              <w:right w:val="single" w:sz="4" w:space="0" w:color="auto"/>
+            </w:tcBorders>
+            <w:shd w:val="clear" w:color="auto" w:fill="auto"/>
+            <w:noWrap/>
+            <w:vAlign w:val="bottom"/>
+            <w:hideMark/>
+          </w:tcPr>
+          <w:p>
+            <w:pPr>
+              <w:spacing w:after="0" w:line="240" w:lineRule="auto"/>
+              <w:jc w:val="right"/>
+              <w:rPr>
+                <w:rFonts w:ascii="Calibri" w:eastAsia="Times New Roman" w:hAnsi="Calibri" w:cs="Calibri"/>
+                <w:color w:val="000000"/>
+                <w:lang w:eastAsia="pl-PL"/>
+              </w:rPr>
+            </w:pPr>
+            <w:r>
+              <w:rPr>
+                <w:rFonts w:ascii="Calibri" w:eastAsia="Times New Roman" w:hAnsi="Calibri" w:cs="Calibri"/>
+                <w:color w:val="000000"/>
+                <w:lang w:eastAsia="pl-PL"/>
+              </w:rPr>
+              <w:t>0</w:t>
+            </w:r>
+          </w:p>
+        </w:tc>
+      </w:tr>
+    </w:tbl>
+    <w:p>
+      <w:r>
+        <w:t>Z tabeli jasno wynika, że warunek wynosi:</w:t>
+      </w:r>
+    </w:p>
+    <w:p>
+      <w:pPr>
+        <w:rPr>
+          <w:rFonts w:eastAsiaTheme="minorEastAsia"/>
+        </w:rPr>
+      </w:pPr>
+      <m:oMathPara>
+        <m:oMath>
+          <m:r>
+            <w:rPr>
+              <w:rFonts w:ascii="Cambria Math" w:hAnsi="Cambria Math"/>
+            </w:rPr>
+            <m:t xml:space="preserve">Y= </m:t>
+          </m:r>
+          <m:acc>
+            <m:accPr>
+              <m:chr m:val="̅"/>
+              <m:ctrlPr>
+                <w:rPr>
+                  <w:rFonts w:ascii="Cambria Math" w:hAnsi="Cambria Math"/>
+                  <w:i/>
+                </w:rPr>
+              </m:ctrlPr>
+            </m:accPr>
+            <m:e>
+              <m:r>
+                <w:rPr>
+                  <w:rFonts w:ascii="Cambria Math" w:hAnsi="Cambria Math"/>
+                </w:rPr>
+                <m:t>Czujka na końcu taśmy</m:t>
+              </m:r>
+            </m:e>
+          </m:acc>
+          <m:r>
+            <w:rPr>
+              <w:rFonts w:ascii="Cambria Math" w:hAnsi="Cambria Math"/>
+            </w:rPr>
+            <m:t xml:space="preserve">+ </m:t>
+          </m:r>
+          <m:acc>
+            <m:accPr>
+              <m:chr m:val="̅"/>
+              <m:ctrlPr>
+                <w:rPr>
+                  <w:rFonts w:ascii="Cambria Math" w:hAnsi="Cambria Math"/>
+                  <w:i/>
+                </w:rPr>
+              </m:ctrlPr>
+            </m:accPr>
+            <m:e>
+              <m:r>
+                <w:rPr>
+                  <w:rFonts w:ascii="Cambria Math" w:hAnsi="Cambria Math"/>
+                </w:rPr>
+                <m:t>Bufor sortowni</m:t>
+              </m:r>
+            </m:e>
+          </m:acc>
+        </m:oMath>
+      </m:oMathPara>
+    </w:p>
+    <w:p>
+      <w:r>
+        <w:rPr>
+          <w:rFonts w:eastAsiaTheme="minorEastAsia"/>
+        </w:rPr>
+        <w:t>Dlatego zrezygnowaliśmy z czujki na początku taśmy, bo była nadmiarowa.</w:t>
+      </w:r>
+    </w:p>
     <w:p/>
     <w:p/>
     <w:p/>
     <w:p/>
-    <w:p/>
-    <w:p/>
-    <w:p/>
     <w:p>
       <w:pPr>
         <w:pStyle w:val="Nagwek1"/>
       </w:pPr>
       <w:bookmarkStart w:id="6" w:name="_Toc41151663"/>
       <w:r>
+        <w:lastRenderedPageBreak/>
         <w:t>Weryfikacja działania programu.</w:t>
       </w:r>
       <w:bookmarkEnd w:id="6"/>
@@ -1430,15 +3568,7 @@
         </w:r>
       </w:hyperlink>
       <w:r>
-        <w:t xml:space="preserve"> - dokumentacja </w:t>
-      </w:r>
-      <w:proofErr w:type="spellStart"/>
-      <w:r>
-        <w:t>Factory</w:t>
-      </w:r>
-      <w:proofErr w:type="spellEnd"/>
-      <w:r>
-        <w:t xml:space="preserve"> IO </w:t>
+        <w:t xml:space="preserve"> - dokumentacja Factory IO </w:t>
       </w:r>
     </w:p>
     <w:p>
@@ -1460,13 +3590,8 @@
       <w:r>
         <w:t xml:space="preserve"> - kanał YouTube twórców </w:t>
       </w:r>
-      <w:proofErr w:type="spellStart"/>
-      <w:r>
-        <w:t>Factory</w:t>
-      </w:r>
-      <w:proofErr w:type="spellEnd"/>
-      <w:r>
-        <w:t xml:space="preserve"> IO</w:t>
+      <w:r>
+        <w:t>Factory IO</w:t>
       </w:r>
     </w:p>
     <w:p/>
@@ -3210,6 +5335,16 @@
       <w:ind w:left="220"/>
     </w:pPr>
   </w:style>
+  <w:style w:type="character" w:styleId="Tekstzastpczy">
+    <w:name w:val="Placeholder Text"/>
+    <w:basedOn w:val="Domylnaczcionkaakapitu"/>
+    <w:uiPriority w:val="99"/>
+    <w:semiHidden/>
+    <w:rsid w:val="00C8478B"/>
+    <w:rPr>
+      <w:color w:val="808080"/>
+    </w:rPr>
+  </w:style>
 </w:styles>
 </file>
 
@@ -3513,7 +5648,7 @@
 </file>
 
 <file path=customXml/itemProps1.xml><?xml version="1.0" encoding="utf-8"?>
-<ds:datastoreItem xmlns:ds="http://schemas.openxmlformats.org/officeDocument/2006/customXml" ds:itemID="{DA5FD6F5-26D9-4212-9A47-C1446C8800CB}">
+<ds:datastoreItem xmlns:ds="http://schemas.openxmlformats.org/officeDocument/2006/customXml" ds:itemID="{C4AEF6CD-487A-4909-AC32-094656646ABE}">
   <ds:schemaRefs>
     <ds:schemaRef ds:uri="http://schemas.openxmlformats.org/officeDocument/2006/bibliography"/>
   </ds:schemaRefs>

</xml_diff>

<commit_message>
Add description as was said in moodle
</commit_message>
<xml_diff>
--- a/Projekt zaliczeniowy.docx
+++ b/Projekt zaliczeniowy.docx
@@ -50,7 +50,23 @@
           <w:sz w:val="28"/>
           <w:szCs w:val="28"/>
         </w:rPr>
-        <w:t>Implementacja komputerowych architektur sprzętowych</w:t>
+        <w:t xml:space="preserve">Implementacja komputerowych </w:t>
+      </w:r>
+      <w:proofErr w:type="spellStart"/>
+      <w:r>
+        <w:rPr>
+          <w:sz w:val="28"/>
+          <w:szCs w:val="28"/>
+        </w:rPr>
+        <w:t>architektur</w:t>
+      </w:r>
+      <w:proofErr w:type="spellEnd"/>
+      <w:r>
+        <w:rPr>
+          <w:sz w:val="28"/>
+          <w:szCs w:val="28"/>
+        </w:rPr>
+        <w:t xml:space="preserve"> sprzętowych</w:t>
       </w:r>
     </w:p>
     <w:p>
@@ -87,7 +103,33 @@
           <w:szCs w:val="48"/>
           <w:u w:val="single"/>
         </w:rPr>
-        <w:t>Symulacja sortowni w programie Factory IO</w:t>
+        <w:t xml:space="preserve">Symulacja sortowni w programie </w:t>
+      </w:r>
+      <w:proofErr w:type="spellStart"/>
+      <w:r>
+        <w:rPr>
+          <w:b/>
+          <w:bCs/>
+          <w:i/>
+          <w:iCs/>
+          <w:sz w:val="48"/>
+          <w:szCs w:val="48"/>
+          <w:u w:val="single"/>
+        </w:rPr>
+        <w:t>Factory</w:t>
+      </w:r>
+      <w:proofErr w:type="spellEnd"/>
+      <w:r>
+        <w:rPr>
+          <w:b/>
+          <w:bCs/>
+          <w:i/>
+          <w:iCs/>
+          <w:sz w:val="48"/>
+          <w:szCs w:val="48"/>
+          <w:u w:val="single"/>
+        </w:rPr>
+        <w:t xml:space="preserve"> IO</w:t>
       </w:r>
     </w:p>
     <w:p/>
@@ -215,12 +257,37 @@
           <w:szCs w:val="20"/>
         </w:rPr>
       </w:pPr>
+      <w:proofErr w:type="spellStart"/>
       <w:r>
         <w:rPr>
           <w:sz w:val="20"/>
           <w:szCs w:val="20"/>
         </w:rPr>
-        <w:t xml:space="preserve">AiR WARiE A3 2020 </w:t>
+        <w:t>AiR</w:t>
+      </w:r>
+      <w:proofErr w:type="spellEnd"/>
+      <w:r>
+        <w:rPr>
+          <w:sz w:val="20"/>
+          <w:szCs w:val="20"/>
+        </w:rPr>
+        <w:t xml:space="preserve"> </w:t>
+      </w:r>
+      <w:proofErr w:type="spellStart"/>
+      <w:r>
+        <w:rPr>
+          <w:sz w:val="20"/>
+          <w:szCs w:val="20"/>
+        </w:rPr>
+        <w:t>WARiE</w:t>
+      </w:r>
+      <w:proofErr w:type="spellEnd"/>
+      <w:r>
+        <w:rPr>
+          <w:sz w:val="20"/>
+          <w:szCs w:val="20"/>
+        </w:rPr>
+        <w:t xml:space="preserve"> A3 2020 </w:t>
       </w:r>
     </w:p>
     <w:sdt>
@@ -883,7 +950,15 @@
         <w:jc w:val="both"/>
       </w:pPr>
       <w:r>
-        <w:t xml:space="preserve">Projekt bazuję na ścisłej współpracy programu Factory IO oraz TIA Portal v13 z Symulatorem. W </w:t>
+        <w:t xml:space="preserve">Projekt bazuję na ścisłej współpracy programu </w:t>
+      </w:r>
+      <w:proofErr w:type="spellStart"/>
+      <w:r>
+        <w:t>Factory</w:t>
+      </w:r>
+      <w:proofErr w:type="spellEnd"/>
+      <w:r>
+        <w:t xml:space="preserve"> IO oraz TIA Portal v13 z Symulatorem. W </w:t>
       </w:r>
       <w:r>
         <w:t>aplikacji</w:t>
@@ -892,7 +967,15 @@
         <w:t xml:space="preserve"> TIA Portal </w:t>
       </w:r>
       <w:r>
-        <w:t>stworzyliśmy program drabinkowy, natomiast Factory IO ułożyliśmy imitację sortowni, która ma za zadanie:</w:t>
+        <w:t xml:space="preserve">stworzyliśmy program drabinkowy, natomiast </w:t>
+      </w:r>
+      <w:proofErr w:type="spellStart"/>
+      <w:r>
+        <w:t>Factory</w:t>
+      </w:r>
+      <w:proofErr w:type="spellEnd"/>
+      <w:r>
+        <w:t xml:space="preserve"> IO ułożyliśmy imitację sortowni, która ma za zadanie:</w:t>
       </w:r>
     </w:p>
     <w:p>
@@ -937,8 +1020,30 @@
     </w:p>
     <w:p>
       <w:pPr>
-        <w:jc w:val="both"/>
-      </w:pPr>
+        <w:pStyle w:val="Nagwek1"/>
+      </w:pPr>
+      <w:r>
+        <w:t>Podział pracy w grupie.</w:t>
+      </w:r>
+    </w:p>
+    <w:p>
+      <w:r>
+        <w:t xml:space="preserve">Głównym podziałem w grupie był ze względu na linie </w:t>
+      </w:r>
+      <w:r>
+        <w:t>sortowni</w:t>
+      </w:r>
+      <w:r>
+        <w:t>, które mogą działać niezależnie</w:t>
+      </w:r>
+      <w:r>
+        <w:t xml:space="preserve"> i nie występuję problem zależnej pracy od drugiego członka zespołu. Każdy z nas odpowiada za swoją część w programie, symulacji oraz dokumentacji.</w:t>
+      </w:r>
+    </w:p>
+    <w:p>
+      <w:r>
+        <w:t xml:space="preserve">Naszą pracę oparliśmy na usłudze GitHub na prywatnym repozytorium. </w:t>
+      </w:r>
     </w:p>
     <w:p>
       <w:pPr>
@@ -1151,17 +1256,7 @@
         <w:t>Trzech wyjść które zbierają surowe elementy każdego koloru po posortowaniu.</w:t>
       </w:r>
     </w:p>
-    <w:p>
-      <w:pPr>
-        <w:pStyle w:val="Akapitzlist"/>
-        <w:jc w:val="both"/>
-      </w:pPr>
-    </w:p>
-    <w:p>
-      <w:r>
-        <w:br w:type="page"/>
-      </w:r>
-    </w:p>
+    <w:p/>
     <w:p>
       <w:pPr>
         <w:pStyle w:val="Nagwek1"/>
@@ -1204,7 +1299,15 @@
     </w:p>
     <w:p>
       <w:r>
-        <w:t>Pomijając elementy konieczne do prawidłowego działania TIA portal z Factory IO, które znajdują się w bloku FC</w:t>
+        <w:t xml:space="preserve">Pomijając elementy konieczne do prawidłowego działania TIA portal z </w:t>
+      </w:r>
+      <w:proofErr w:type="spellStart"/>
+      <w:r>
+        <w:t>Factory</w:t>
+      </w:r>
+      <w:proofErr w:type="spellEnd"/>
+      <w:r>
+        <w:t xml:space="preserve"> IO, które znajdują się w bloku FC</w:t>
       </w:r>
       <w:r>
         <w:t>9000</w:t>
@@ -1225,10 +1328,23 @@
         </w:numPr>
       </w:pPr>
       <w:r>
-        <w:t>Ustawień wstępnych: Start, Stop, Emergency</w:t>
-      </w:r>
-      <w:r>
-        <w:t>. Każdy z tych statusów są konieczne do działania linii produkcyjnej. W Emergency znajdują się wszystkie błędy jakie mogą się pojawić, między innymi nasz zasymulowany błąd produktu jako pokrywka niebieska.</w:t>
+        <w:t xml:space="preserve">Ustawień wstępnych: Start, Stop, </w:t>
+      </w:r>
+      <w:proofErr w:type="spellStart"/>
+      <w:r>
+        <w:t>Emergency</w:t>
+      </w:r>
+      <w:proofErr w:type="spellEnd"/>
+      <w:r>
+        <w:t xml:space="preserve">. Każdy z tych statusów są konieczne do działania linii produkcyjnej. W </w:t>
+      </w:r>
+      <w:proofErr w:type="spellStart"/>
+      <w:r>
+        <w:t>Emergency</w:t>
+      </w:r>
+      <w:proofErr w:type="spellEnd"/>
+      <w:r>
+        <w:t xml:space="preserve"> znajdują się wszystkie błędy jakie mogą się pojawić, między innymi nasz zasymulowany błąd produktu jako pokrywka niebieska.</w:t>
       </w:r>
     </w:p>
     <w:p>
@@ -1287,10 +1403,18 @@
         <w:t>y</w:t>
       </w:r>
       <w:r>
-        <w:t xml:space="preserve"> karnaugh</w:t>
-      </w:r>
-      <w:r>
-        <w:t>o został zdefiniowany warunek działania taśm transportowych.</w:t>
+        <w:t xml:space="preserve"> </w:t>
+      </w:r>
+      <w:proofErr w:type="spellStart"/>
+      <w:r>
+        <w:t>karnaugh</w:t>
+      </w:r>
+      <w:r>
+        <w:t>o</w:t>
+      </w:r>
+      <w:proofErr w:type="spellEnd"/>
+      <w:r>
+        <w:t xml:space="preserve"> został zdefiniowany warunek działania taśm transportowych.</w:t>
       </w:r>
     </w:p>
     <w:tbl>
@@ -1377,7 +1501,23 @@
                 <w:color w:val="000000"/>
                 <w:lang w:eastAsia="pl-PL"/>
               </w:rPr>
-              <w:t>Czujka na początku tasmy</w:t>
+              <w:t>Czujka na początku ta</w:t>
+            </w:r>
+            <w:r>
+              <w:rPr>
+                <w:rFonts w:ascii="Calibri" w:eastAsia="Times New Roman" w:hAnsi="Calibri" w:cs="Calibri"/>
+                <w:color w:val="000000"/>
+                <w:lang w:eastAsia="pl-PL"/>
+              </w:rPr>
+              <w:t>ś</w:t>
+            </w:r>
+            <w:r>
+              <w:rPr>
+                <w:rFonts w:ascii="Calibri" w:eastAsia="Times New Roman" w:hAnsi="Calibri" w:cs="Calibri"/>
+                <w:color w:val="000000"/>
+                <w:lang w:eastAsia="pl-PL"/>
+              </w:rPr>
+              <w:t>my</w:t>
             </w:r>
           </w:p>
         </w:tc>
@@ -3528,9 +3668,18 @@
       <w:pPr>
         <w:pStyle w:val="Nagwek1"/>
       </w:pPr>
+      <w:r>
+        <w:lastRenderedPageBreak/>
+        <w:t>Spis użytych elementów.</w:t>
+      </w:r>
+    </w:p>
+    <w:p/>
+    <w:p>
+      <w:pPr>
+        <w:pStyle w:val="Nagwek1"/>
+      </w:pPr>
       <w:bookmarkStart w:id="6" w:name="_Toc41151663"/>
       <w:r>
-        <w:lastRenderedPageBreak/>
         <w:t>Weryfikacja działania programu.</w:t>
       </w:r>
       <w:bookmarkEnd w:id="6"/>
@@ -3568,7 +3717,15 @@
         </w:r>
       </w:hyperlink>
       <w:r>
-        <w:t xml:space="preserve"> - dokumentacja Factory IO </w:t>
+        <w:t xml:space="preserve"> - dokumentacja </w:t>
+      </w:r>
+      <w:proofErr w:type="spellStart"/>
+      <w:r>
+        <w:t>Factory</w:t>
+      </w:r>
+      <w:proofErr w:type="spellEnd"/>
+      <w:r>
+        <w:t xml:space="preserve"> IO </w:t>
       </w:r>
     </w:p>
     <w:p>
@@ -3590,8 +3747,13 @@
       <w:r>
         <w:t xml:space="preserve"> - kanał YouTube twórców </w:t>
       </w:r>
-      <w:r>
-        <w:t>Factory IO</w:t>
+      <w:proofErr w:type="spellStart"/>
+      <w:r>
+        <w:t>Factory</w:t>
+      </w:r>
+      <w:proofErr w:type="spellEnd"/>
+      <w:r>
+        <w:t xml:space="preserve"> IO</w:t>
       </w:r>
     </w:p>
     <w:p/>
@@ -5648,7 +5810,7 @@
 </file>
 
 <file path=customXml/itemProps1.xml><?xml version="1.0" encoding="utf-8"?>
-<ds:datastoreItem xmlns:ds="http://schemas.openxmlformats.org/officeDocument/2006/customXml" ds:itemID="{C4AEF6CD-487A-4909-AC32-094656646ABE}">
+<ds:datastoreItem xmlns:ds="http://schemas.openxmlformats.org/officeDocument/2006/customXml" ds:itemID="{11810C32-D08E-4AD4-9EEE-46C71E3DA88E}">
   <ds:schemaRefs>
     <ds:schemaRef ds:uri="http://schemas.openxmlformats.org/officeDocument/2006/bibliography"/>
   </ds:schemaRefs>

</xml_diff>